<commit_message>
Added documentation for ASSIGN* operator.
</commit_message>
<xml_diff>
--- a/shop2/docs/shop2.docx
+++ b/shop2/docs/shop2.docx
@@ -13,8 +13,6 @@
           <w:sz w:val="36"/>
         </w:rPr>
       </w:pPr>
-      <w:bookmarkStart w:id="0" w:name="_GoBack"/>
-      <w:bookmarkEnd w:id="0"/>
       <w:r>
         <w:rPr>
           <w:sz w:val="36"/>
@@ -2496,13 +2494,7 @@
         <w:rPr>
           <w:noProof/>
         </w:rPr>
-        <w:t>1</w:t>
-      </w:r>
-      <w:r>
-        <w:rPr>
-          <w:noProof/>
-        </w:rPr>
-        <w:t>3</w:t>
+        <w:t>13</w:t>
       </w:r>
       <w:r>
         <w:rPr>
@@ -5087,13 +5079,13 @@
           <w:tab w:val="left" w:pos="432"/>
         </w:tabs>
       </w:pPr>
-      <w:bookmarkStart w:id="1" w:name="_Ref121118815"/>
-      <w:bookmarkStart w:id="2" w:name="_Toc295733176"/>
+      <w:bookmarkStart w:id="0" w:name="_Ref121118815"/>
+      <w:bookmarkStart w:id="1" w:name="_Toc295733176"/>
       <w:r>
         <w:t>Introduction</w:t>
       </w:r>
+      <w:bookmarkEnd w:id="0"/>
       <w:bookmarkEnd w:id="1"/>
-      <w:bookmarkEnd w:id="2"/>
     </w:p>
     <w:p>
       <w:pPr>
@@ -5330,11 +5322,11 @@
           <w:tab w:val="left" w:pos="576"/>
         </w:tabs>
       </w:pPr>
-      <w:bookmarkStart w:id="3" w:name="_Toc295733177"/>
+      <w:bookmarkStart w:id="2" w:name="_Toc295733177"/>
       <w:r>
         <w:t>Overview</w:t>
       </w:r>
-      <w:bookmarkEnd w:id="3"/>
+      <w:bookmarkEnd w:id="2"/>
     </w:p>
     <w:p>
       <w:pPr>
@@ -5406,7 +5398,7 @@
       </w:r>
       <w:r>
         <w:rPr>
-          <w:rStyle w:val="FootnoteReference0"/>
+          <w:rStyle w:val="FootnoteReference"/>
           <w:color w:val="000000"/>
         </w:rPr>
         <w:footnoteReference w:id="1"/>
@@ -5660,11 +5652,11 @@
         </w:tabs>
         <w:spacing w:before="120"/>
       </w:pPr>
-      <w:bookmarkStart w:id="4" w:name="_Toc295733178"/>
+      <w:bookmarkStart w:id="3" w:name="_Toc295733178"/>
       <w:r>
         <w:t>Execution Environment</w:t>
       </w:r>
-      <w:bookmarkEnd w:id="4"/>
+      <w:bookmarkEnd w:id="3"/>
     </w:p>
     <w:p>
       <w:pPr>
@@ -6027,11 +6019,11 @@
         </w:tabs>
         <w:spacing w:before="120"/>
       </w:pPr>
-      <w:bookmarkStart w:id="5" w:name="_Toc295733179"/>
+      <w:bookmarkStart w:id="4" w:name="_Toc295733179"/>
       <w:r>
         <w:t>Notations Used in This Document</w:t>
       </w:r>
-      <w:bookmarkEnd w:id="5"/>
+      <w:bookmarkEnd w:id="4"/>
     </w:p>
     <w:p>
       <w:pPr>
@@ -6439,131 +6431,131 @@
         </w:tabs>
         <w:spacing w:before="120"/>
       </w:pPr>
-      <w:bookmarkStart w:id="6" w:name="_Toc295733180"/>
+      <w:bookmarkStart w:id="5" w:name="_Toc295733180"/>
       <w:r>
         <w:t>The SHOP2 Formalism</w:t>
       </w:r>
+      <w:bookmarkEnd w:id="5"/>
+    </w:p>
+    <w:p>
+      <w:pPr>
+        <w:jc w:val="both"/>
+      </w:pPr>
+      <w:r>
+        <w:t xml:space="preserve">The inputs to SHOP2 are a </w:t>
+      </w:r>
+      <w:r>
+        <w:rPr>
+          <w:i/>
+          <w:iCs/>
+        </w:rPr>
+        <w:t>planning domain</w:t>
+      </w:r>
+      <w:r>
+        <w:t xml:space="preserve"> and either a single </w:t>
+      </w:r>
+      <w:r>
+        <w:rPr>
+          <w:i/>
+          <w:iCs/>
+        </w:rPr>
+        <w:t>planning problem</w:t>
+      </w:r>
+      <w:r>
+        <w:t xml:space="preserve"> or a </w:t>
+      </w:r>
+      <w:r>
+        <w:rPr>
+          <w:i/>
+          <w:iCs/>
+        </w:rPr>
+        <w:t>planning problem set</w:t>
+      </w:r>
+      <w:r>
+        <w:t xml:space="preserve">.  Planning domains are composed of </w:t>
+      </w:r>
+      <w:r>
+        <w:rPr>
+          <w:i/>
+          <w:iCs/>
+        </w:rPr>
+        <w:t>operators</w:t>
+      </w:r>
+      <w:r>
+        <w:t xml:space="preserve">, </w:t>
+      </w:r>
+      <w:r>
+        <w:rPr>
+          <w:i/>
+          <w:iCs/>
+        </w:rPr>
+        <w:t>methods</w:t>
+      </w:r>
+      <w:r>
+        <w:t xml:space="preserve">, and </w:t>
+      </w:r>
+      <w:r>
+        <w:rPr>
+          <w:i/>
+          <w:iCs/>
+        </w:rPr>
+        <w:t>axioms</w:t>
+      </w:r>
+      <w:r>
+        <w:t xml:space="preserve">.  Planning problems are composed of </w:t>
+      </w:r>
+      <w:r>
+        <w:rPr>
+          <w:i/>
+          <w:iCs/>
+        </w:rPr>
+        <w:t>logical atoms</w:t>
+      </w:r>
+      <w:r>
+        <w:t xml:space="preserve"> (an initial state) and </w:t>
+      </w:r>
+      <w:r>
+        <w:rPr>
+          <w:i/>
+          <w:iCs/>
+        </w:rPr>
+        <w:t>tasks lists</w:t>
+      </w:r>
+      <w:r>
+        <w:t xml:space="preserve"> (high-level actions to perform).  Planning problem sets are composed of planning problems.</w:t>
+      </w:r>
+    </w:p>
+    <w:p>
+      <w:pPr>
+        <w:jc w:val="both"/>
+      </w:pPr>
+    </w:p>
+    <w:p>
+      <w:pPr>
+        <w:jc w:val="both"/>
+      </w:pPr>
+      <w:r>
+        <w:t xml:space="preserve">The components of a planning domain (operators, methods, and axioms) all involve </w:t>
+      </w:r>
+      <w:r>
+        <w:rPr>
+          <w:i/>
+          <w:iCs/>
+        </w:rPr>
+        <w:t>logical expressions</w:t>
+      </w:r>
+      <w:r>
+        <w:t xml:space="preserve">.  These logical expressions combine </w:t>
+      </w:r>
+      <w:bookmarkStart w:id="6" w:name="OLE_LINK1"/>
+      <w:r>
+        <w:rPr>
+          <w:i/>
+          <w:iCs/>
+        </w:rPr>
+        <w:t>logical atoms</w:t>
+      </w:r>
       <w:bookmarkEnd w:id="6"/>
-    </w:p>
-    <w:p>
-      <w:pPr>
-        <w:jc w:val="both"/>
-      </w:pPr>
-      <w:r>
-        <w:t xml:space="preserve">The inputs to SHOP2 are a </w:t>
-      </w:r>
-      <w:r>
-        <w:rPr>
-          <w:i/>
-          <w:iCs/>
-        </w:rPr>
-        <w:t>planning domain</w:t>
-      </w:r>
-      <w:r>
-        <w:t xml:space="preserve"> and either a single </w:t>
-      </w:r>
-      <w:r>
-        <w:rPr>
-          <w:i/>
-          <w:iCs/>
-        </w:rPr>
-        <w:t>planning problem</w:t>
-      </w:r>
-      <w:r>
-        <w:t xml:space="preserve"> or a </w:t>
-      </w:r>
-      <w:r>
-        <w:rPr>
-          <w:i/>
-          <w:iCs/>
-        </w:rPr>
-        <w:t>planning problem set</w:t>
-      </w:r>
-      <w:r>
-        <w:t xml:space="preserve">.  Planning domains are composed of </w:t>
-      </w:r>
-      <w:r>
-        <w:rPr>
-          <w:i/>
-          <w:iCs/>
-        </w:rPr>
-        <w:t>operators</w:t>
-      </w:r>
-      <w:r>
-        <w:t xml:space="preserve">, </w:t>
-      </w:r>
-      <w:r>
-        <w:rPr>
-          <w:i/>
-          <w:iCs/>
-        </w:rPr>
-        <w:t>methods</w:t>
-      </w:r>
-      <w:r>
-        <w:t xml:space="preserve">, and </w:t>
-      </w:r>
-      <w:r>
-        <w:rPr>
-          <w:i/>
-          <w:iCs/>
-        </w:rPr>
-        <w:t>axioms</w:t>
-      </w:r>
-      <w:r>
-        <w:t xml:space="preserve">.  Planning problems are composed of </w:t>
-      </w:r>
-      <w:r>
-        <w:rPr>
-          <w:i/>
-          <w:iCs/>
-        </w:rPr>
-        <w:t>logical atoms</w:t>
-      </w:r>
-      <w:r>
-        <w:t xml:space="preserve"> (an initial state) and </w:t>
-      </w:r>
-      <w:r>
-        <w:rPr>
-          <w:i/>
-          <w:iCs/>
-        </w:rPr>
-        <w:t>tasks lists</w:t>
-      </w:r>
-      <w:r>
-        <w:t xml:space="preserve"> (high-level actions to perform).  Planning problem sets are composed of planning problems.</w:t>
-      </w:r>
-    </w:p>
-    <w:p>
-      <w:pPr>
-        <w:jc w:val="both"/>
-      </w:pPr>
-    </w:p>
-    <w:p>
-      <w:pPr>
-        <w:jc w:val="both"/>
-      </w:pPr>
-      <w:r>
-        <w:t xml:space="preserve">The components of a planning domain (operators, methods, and axioms) all involve </w:t>
-      </w:r>
-      <w:r>
-        <w:rPr>
-          <w:i/>
-          <w:iCs/>
-        </w:rPr>
-        <w:t>logical expressions</w:t>
-      </w:r>
-      <w:r>
-        <w:t xml:space="preserve">.  These logical expressions combine </w:t>
-      </w:r>
-      <w:bookmarkStart w:id="7" w:name="OLE_LINK1"/>
-      <w:r>
-        <w:rPr>
-          <w:i/>
-          <w:iCs/>
-        </w:rPr>
-        <w:t>logical atoms</w:t>
-      </w:r>
-      <w:bookmarkEnd w:id="7"/>
       <w:r>
         <w:t xml:space="preserve"> through a variety of forms (e.g., conjunction, disjunction).  Logical atoms involve a </w:t>
       </w:r>
@@ -6628,13 +6620,13 @@
           <w:tab w:val="left" w:pos="576"/>
         </w:tabs>
       </w:pPr>
-      <w:bookmarkStart w:id="8" w:name="_Toc295733181"/>
-      <w:bookmarkStart w:id="9" w:name="_Ref296874583"/>
+      <w:bookmarkStart w:id="7" w:name="_Toc295733181"/>
+      <w:bookmarkStart w:id="8" w:name="_Ref296874583"/>
       <w:r>
         <w:t>Symbols</w:t>
       </w:r>
+      <w:bookmarkEnd w:id="7"/>
       <w:bookmarkEnd w:id="8"/>
-      <w:bookmarkEnd w:id="9"/>
     </w:p>
     <w:p>
       <w:pPr>
@@ -6933,12 +6925,12 @@
           <w:tab w:val="left" w:pos="576"/>
         </w:tabs>
       </w:pPr>
+      <w:bookmarkStart w:id="9" w:name="_Toc295733182"/>
       <w:bookmarkStart w:id="10" w:name="_Ref380765870"/>
-      <w:bookmarkStart w:id="11" w:name="_Toc295733182"/>
       <w:r>
         <w:t>General Lisp Expressions</w:t>
       </w:r>
-      <w:bookmarkEnd w:id="11"/>
+      <w:bookmarkEnd w:id="9"/>
     </w:p>
     <w:p>
       <w:r>
@@ -6992,7 +6984,7 @@
           <w:tab w:val="left" w:pos="576"/>
         </w:tabs>
       </w:pPr>
-      <w:bookmarkStart w:id="12" w:name="_Toc295733183"/>
+      <w:bookmarkStart w:id="11" w:name="_Toc295733183"/>
       <w:r>
         <w:t>Term</w:t>
       </w:r>
@@ -7000,7 +6992,7 @@
       <w:r>
         <w:t>s</w:t>
       </w:r>
-      <w:bookmarkEnd w:id="12"/>
+      <w:bookmarkEnd w:id="11"/>
     </w:p>
     <w:p>
       <w:pPr>
@@ -7149,11 +7141,11 @@
           <w:tab w:val="left" w:pos="720"/>
         </w:tabs>
       </w:pPr>
-      <w:bookmarkStart w:id="13" w:name="_Toc295733184"/>
+      <w:bookmarkStart w:id="12" w:name="_Toc295733184"/>
       <w:r>
         <w:t>List Terms</w:t>
       </w:r>
-      <w:bookmarkEnd w:id="13"/>
+      <w:bookmarkEnd w:id="12"/>
     </w:p>
     <w:p>
       <w:pPr>
@@ -7441,14 +7433,14 @@
           <w:tab w:val="left" w:pos="720"/>
         </w:tabs>
       </w:pPr>
-      <w:bookmarkStart w:id="14" w:name="_Ref121118823"/>
+      <w:bookmarkStart w:id="13" w:name="_Ref121118823"/>
+      <w:bookmarkStart w:id="14" w:name="_Toc295733185"/>
       <w:bookmarkStart w:id="15" w:name="_Eval_Terms"/>
-      <w:bookmarkStart w:id="16" w:name="_Toc295733185"/>
       <w:r>
         <w:t>Eval Terms</w:t>
       </w:r>
+      <w:bookmarkEnd w:id="13"/>
       <w:bookmarkEnd w:id="14"/>
-      <w:bookmarkEnd w:id="16"/>
     </w:p>
     <w:p>
       <w:pPr>
@@ -7766,12 +7758,12 @@
           <w:tab w:val="left" w:pos="720"/>
         </w:tabs>
       </w:pPr>
+      <w:bookmarkStart w:id="16" w:name="_Toc295733186"/>
       <w:bookmarkStart w:id="17" w:name="_Call-terms"/>
-      <w:bookmarkStart w:id="18" w:name="_Toc295733186"/>
       <w:r>
         <w:t>Call-terms</w:t>
       </w:r>
-      <w:bookmarkEnd w:id="18"/>
+      <w:bookmarkEnd w:id="16"/>
     </w:p>
     <w:p>
       <w:pPr>
@@ -8077,11 +8069,11 @@
           <w:tab w:val="left" w:pos="576"/>
         </w:tabs>
       </w:pPr>
-      <w:bookmarkStart w:id="19" w:name="_Toc295733187"/>
+      <w:bookmarkStart w:id="18" w:name="_Toc295733187"/>
       <w:r>
         <w:t>Logical Atoms</w:t>
       </w:r>
-      <w:bookmarkEnd w:id="19"/>
+      <w:bookmarkEnd w:id="18"/>
       <w:r>
         <w:t xml:space="preserve"> </w:t>
       </w:r>
@@ -8252,7 +8244,7 @@
           <w:color w:val="000000"/>
         </w:rPr>
       </w:pPr>
-      <w:bookmarkStart w:id="20" w:name="_Ref380766522"/>
+      <w:bookmarkStart w:id="19" w:name="_Ref380766522"/>
     </w:p>
     <w:p>
       <w:pPr>
@@ -8261,11 +8253,11 @@
           <w:tab w:val="left" w:pos="576"/>
         </w:tabs>
       </w:pPr>
-      <w:bookmarkStart w:id="21" w:name="_Toc295733188"/>
+      <w:bookmarkStart w:id="20" w:name="_Toc295733188"/>
       <w:r>
         <w:t>Logical Expressions</w:t>
       </w:r>
-      <w:bookmarkEnd w:id="21"/>
+      <w:bookmarkEnd w:id="20"/>
     </w:p>
     <w:p>
       <w:r>
@@ -8375,15 +8367,15 @@
           <w:tab w:val="left" w:pos="720"/>
         </w:tabs>
       </w:pPr>
-      <w:bookmarkStart w:id="22" w:name="_Toc295733189"/>
+      <w:bookmarkStart w:id="21" w:name="_Toc295733189"/>
       <w:r>
         <w:t>Conjunct</w:t>
       </w:r>
-      <w:bookmarkEnd w:id="20"/>
+      <w:bookmarkEnd w:id="19"/>
       <w:r>
         <w:t>s</w:t>
       </w:r>
-      <w:bookmarkEnd w:id="22"/>
+      <w:bookmarkEnd w:id="21"/>
     </w:p>
     <w:p>
       <w:pPr>
@@ -8573,11 +8565,11 @@
           <w:tab w:val="left" w:pos="720"/>
         </w:tabs>
       </w:pPr>
-      <w:bookmarkStart w:id="23" w:name="_Toc295733190"/>
+      <w:bookmarkStart w:id="22" w:name="_Toc295733190"/>
       <w:r>
         <w:t>Disjuncts</w:t>
       </w:r>
-      <w:bookmarkEnd w:id="23"/>
+      <w:bookmarkEnd w:id="22"/>
     </w:p>
     <w:p>
       <w:pPr>
@@ -8782,11 +8774,11 @@
           <w:tab w:val="left" w:pos="720"/>
         </w:tabs>
       </w:pPr>
-      <w:bookmarkStart w:id="24" w:name="_Toc295733191"/>
+      <w:bookmarkStart w:id="23" w:name="_Toc295733191"/>
       <w:r>
         <w:t>Negations</w:t>
       </w:r>
-      <w:bookmarkEnd w:id="24"/>
+      <w:bookmarkEnd w:id="23"/>
     </w:p>
     <w:p>
       <w:pPr>
@@ -8891,11 +8883,11 @@
           <w:tab w:val="left" w:pos="720"/>
         </w:tabs>
       </w:pPr>
-      <w:bookmarkStart w:id="25" w:name="_Toc295733192"/>
+      <w:bookmarkStart w:id="24" w:name="_Toc295733192"/>
       <w:r>
         <w:t>Implications</w:t>
       </w:r>
-      <w:bookmarkEnd w:id="25"/>
+      <w:bookmarkEnd w:id="24"/>
     </w:p>
     <w:p>
       <w:pPr>
@@ -9091,11 +9083,11 @@
           <w:tab w:val="left" w:pos="720"/>
         </w:tabs>
       </w:pPr>
-      <w:bookmarkStart w:id="26" w:name="_Toc295733193"/>
+      <w:bookmarkStart w:id="25" w:name="_Toc295733193"/>
       <w:r>
         <w:t>Universal Quantifications</w:t>
       </w:r>
-      <w:bookmarkEnd w:id="26"/>
+      <w:bookmarkEnd w:id="25"/>
     </w:p>
     <w:p>
       <w:pPr>
@@ -9397,11 +9389,11 @@
           <w:tab w:val="left" w:pos="720"/>
         </w:tabs>
       </w:pPr>
-      <w:bookmarkStart w:id="27" w:name="_Toc295733194"/>
+      <w:bookmarkStart w:id="26" w:name="_Toc295733194"/>
       <w:r>
         <w:t>Assignments</w:t>
       </w:r>
-      <w:bookmarkEnd w:id="27"/>
+      <w:bookmarkEnd w:id="26"/>
     </w:p>
     <w:p>
       <w:pPr>
@@ -9411,7 +9403,13 @@
         </w:rPr>
       </w:pPr>
       <w:r>
-        <w:t xml:space="preserve">An </w:t>
+        <w:t>A</w:t>
+      </w:r>
+      <w:r>
+        <w:t xml:space="preserve"> simple</w:t>
+      </w:r>
+      <w:r>
+        <w:t xml:space="preserve"> </w:t>
       </w:r>
       <w:r>
         <w:rPr>
@@ -9701,6 +9699,190 @@
           <w:szCs w:val="24"/>
         </w:rPr>
         <w:t>.</w:t>
+      </w:r>
+    </w:p>
+    <w:p>
+      <w:pPr>
+        <w:jc w:val="both"/>
+        <w:rPr>
+          <w:szCs w:val="24"/>
+        </w:rPr>
+      </w:pPr>
+      <w:r>
+        <w:rPr>
+          <w:szCs w:val="24"/>
+        </w:rPr>
+        <w:t xml:space="preserve">SHOP2 also offers a </w:t>
+      </w:r>
+      <w:r>
+        <w:rPr>
+          <w:b/>
+          <w:szCs w:val="24"/>
+        </w:rPr>
+        <w:t xml:space="preserve">compound assignment </w:t>
+      </w:r>
+      <w:r>
+        <w:rPr>
+          <w:szCs w:val="24"/>
+        </w:rPr>
+        <w:t>expression of this form:</w:t>
+      </w:r>
+    </w:p>
+    <w:p>
+      <w:pPr>
+        <w:jc w:val="center"/>
+        <w:rPr>
+          <w:rStyle w:val="HTMLTypewriter"/>
+        </w:rPr>
+      </w:pPr>
+      <w:r>
+        <w:rPr>
+          <w:rStyle w:val="HTMLTypewriter"/>
+        </w:rPr>
+        <w:t>(assign</w:t>
+      </w:r>
+      <w:r>
+        <w:rPr>
+          <w:rStyle w:val="HTMLTypewriter"/>
+        </w:rPr>
+        <w:t>*</w:t>
+      </w:r>
+      <w:r>
+        <w:rPr>
+          <w:rStyle w:val="HTMLTypewriter"/>
+        </w:rPr>
+        <w:t xml:space="preserve"> </w:t>
+      </w:r>
+      <w:r>
+        <w:rPr>
+          <w:i/>
+        </w:rPr>
+        <w:t>v</w:t>
+      </w:r>
+      <w:r>
+        <w:rPr>
+          <w:rStyle w:val="HTMLTypewriter"/>
+        </w:rPr>
+        <w:t xml:space="preserve"> </w:t>
+      </w:r>
+      <w:r>
+        <w:rPr>
+          <w:i/>
+        </w:rPr>
+        <w:t>e</w:t>
+      </w:r>
+      <w:r>
+        <w:rPr>
+          <w:rStyle w:val="HTMLTypewriter"/>
+        </w:rPr>
+        <w:t>)</w:t>
+      </w:r>
+    </w:p>
+    <w:p>
+      <w:pPr>
+        <w:jc w:val="both"/>
+        <w:rPr>
+          <w:szCs w:val="24"/>
+        </w:rPr>
+      </w:pPr>
+      <w:r>
+        <w:rPr>
+          <w:iCs/>
+        </w:rPr>
+        <w:t xml:space="preserve">As in the simple </w:t>
+      </w:r>
+      <w:r>
+        <w:rPr>
+          <w:rStyle w:val="CODE"/>
+        </w:rPr>
+        <w:t>assign</w:t>
+      </w:r>
+      <w:r>
+        <w:rPr>
+          <w:iCs/>
+        </w:rPr>
+        <w:t xml:space="preserve">, </w:t>
+      </w:r>
+      <w:r>
+        <w:rPr>
+          <w:i/>
+        </w:rPr>
+        <w:t>v</w:t>
+      </w:r>
+      <w:r>
+        <w:rPr>
+          <w:iCs/>
+        </w:rPr>
+        <w:t xml:space="preserve"> is a </w:t>
+      </w:r>
+      <w:r>
+        <w:t xml:space="preserve">variable symbol and </w:t>
+      </w:r>
+      <w:r>
+        <w:rPr>
+          <w:i/>
+          <w:iCs/>
+        </w:rPr>
+        <w:t>e</w:t>
+      </w:r>
+      <w:r>
+        <w:t xml:space="preserve"> is general Lisp expression.</w:t>
+      </w:r>
+      <w:r>
+        <w:t xml:space="preserve">  However, for </w:t>
+      </w:r>
+      <w:r>
+        <w:rPr>
+          <w:rStyle w:val="CODE"/>
+        </w:rPr>
+        <w:t>assign*</w:t>
+      </w:r>
+      <w:r>
+        <w:t xml:space="preserve">, </w:t>
+      </w:r>
+      <w:r>
+        <w:rPr>
+          <w:i/>
+        </w:rPr>
+        <w:t xml:space="preserve">e </w:t>
+      </w:r>
+      <w:r>
+        <w:t xml:space="preserve">should </w:t>
+      </w:r>
+      <w:r>
+        <w:t>evaluate to</w:t>
+      </w:r>
+      <w:bookmarkStart w:id="27" w:name="_GoBack"/>
+      <w:bookmarkEnd w:id="27"/>
+      <w:r>
+        <w:t xml:space="preserve"> a </w:t>
+      </w:r>
+      <w:r>
+        <w:rPr>
+          <w:i/>
+        </w:rPr>
+        <w:t xml:space="preserve">list </w:t>
+      </w:r>
+      <w:r>
+        <w:t xml:space="preserve">of possible values and through backtracking, SHOP2’s theorem-prover will find all solutions with </w:t>
+      </w:r>
+      <w:r>
+        <w:rPr>
+          <w:i/>
+        </w:rPr>
+        <w:t xml:space="preserve">v </w:t>
+      </w:r>
+      <w:r>
+        <w:t xml:space="preserve">bound to the various values of </w:t>
+      </w:r>
+      <w:r>
+        <w:rPr>
+          <w:i/>
+        </w:rPr>
+        <w:t xml:space="preserve">e, </w:t>
+      </w:r>
+      <w:r>
+        <w:t>in turn.</w:t>
       </w:r>
     </w:p>
     <w:p>
@@ -14703,7 +14885,7 @@
       </w:r>
       <w:r>
         <w:rPr>
-          <w:rStyle w:val="FootnoteReference0"/>
+          <w:rStyle w:val="FootnoteReference"/>
         </w:rPr>
         <w:footnoteReference w:id="3"/>
       </w:r>
@@ -15265,7 +15447,7 @@
       </w:r>
       <w:r>
         <w:rPr>
-          <w:rStyle w:val="FootnoteReference0"/>
+          <w:rStyle w:val="FootnoteReference"/>
         </w:rPr>
         <w:footnoteReference w:id="4"/>
       </w:r>
@@ -41341,6 +41523,7 @@
     <w:lvl w:ilvl="0">
       <w:start w:val="1"/>
       <w:numFmt w:val="decimal"/>
+      <w:pStyle w:val="Heading1"/>
       <w:lvlText w:val="%1"/>
       <w:lvlJc w:val="left"/>
       <w:pPr>
@@ -41353,6 +41536,7 @@
     <w:lvl w:ilvl="1">
       <w:start w:val="1"/>
       <w:numFmt w:val="decimal"/>
+      <w:pStyle w:val="Heading2"/>
       <w:lvlText w:val="%1.%2"/>
       <w:lvlJc w:val="left"/>
       <w:pPr>
@@ -41365,6 +41549,7 @@
     <w:lvl w:ilvl="2">
       <w:start w:val="1"/>
       <w:numFmt w:val="decimal"/>
+      <w:pStyle w:val="Heading3"/>
       <w:lvlText w:val="%1.%2.%3"/>
       <w:lvlJc w:val="left"/>
       <w:pPr>
@@ -41377,6 +41562,7 @@
     <w:lvl w:ilvl="3">
       <w:start w:val="1"/>
       <w:numFmt w:val="decimal"/>
+      <w:pStyle w:val="Heading4"/>
       <w:lvlText w:val="%1.%2.%3.%4"/>
       <w:lvlJc w:val="left"/>
       <w:pPr>
@@ -41389,6 +41575,7 @@
     <w:lvl w:ilvl="4">
       <w:start w:val="1"/>
       <w:numFmt w:val="decimal"/>
+      <w:pStyle w:val="Heading5"/>
       <w:lvlText w:val="%1.%2.%3.%4.%5"/>
       <w:lvlJc w:val="left"/>
       <w:pPr>
@@ -41401,6 +41588,7 @@
     <w:lvl w:ilvl="5">
       <w:start w:val="1"/>
       <w:numFmt w:val="decimal"/>
+      <w:pStyle w:val="Heading6"/>
       <w:lvlText w:val="%1.%2.%3.%4.%5.%6"/>
       <w:lvlJc w:val="left"/>
       <w:pPr>
@@ -41413,6 +41601,7 @@
     <w:lvl w:ilvl="6">
       <w:start w:val="1"/>
       <w:numFmt w:val="decimal"/>
+      <w:pStyle w:val="Heading7"/>
       <w:lvlText w:val="%1.%2.%3.%4.%5.%6.%7"/>
       <w:lvlJc w:val="left"/>
       <w:pPr>
@@ -41425,6 +41614,7 @@
     <w:lvl w:ilvl="7">
       <w:start w:val="1"/>
       <w:numFmt w:val="decimal"/>
+      <w:pStyle w:val="Heading8"/>
       <w:lvlText w:val="%1.%2.%3.%4.%5.%6.%7.%8"/>
       <w:lvlJc w:val="left"/>
       <w:pPr>
@@ -41437,6 +41627,7 @@
     <w:lvl w:ilvl="8">
       <w:start w:val="1"/>
       <w:numFmt w:val="decimal"/>
+      <w:pStyle w:val="Heading9"/>
       <w:lvlText w:val="%1.%2.%3.%4.%5.%6.%7.%8.%9"/>
       <w:lvlJc w:val="left"/>
       <w:pPr>
@@ -42804,6 +42995,50 @@
     <w:lsdException w:name="Subtitle" w:qFormat="1"/>
     <w:lsdException w:name="Strong" w:qFormat="1"/>
     <w:lsdException w:name="Emphasis" w:qFormat="1"/>
+    <w:lsdException w:name="Normal Table" w:semiHidden="1" w:unhideWhenUsed="1"/>
+    <w:lsdException w:name="Table Simple 1" w:semiHidden="1" w:unhideWhenUsed="1"/>
+    <w:lsdException w:name="Table Simple 2" w:semiHidden="1" w:unhideWhenUsed="1"/>
+    <w:lsdException w:name="Table Simple 3" w:semiHidden="1" w:unhideWhenUsed="1"/>
+    <w:lsdException w:name="Table Classic 1" w:semiHidden="1" w:unhideWhenUsed="1"/>
+    <w:lsdException w:name="Table Classic 2" w:semiHidden="1" w:unhideWhenUsed="1"/>
+    <w:lsdException w:name="Table Classic 3" w:semiHidden="1" w:unhideWhenUsed="1"/>
+    <w:lsdException w:name="Table Classic 4" w:semiHidden="1" w:unhideWhenUsed="1"/>
+    <w:lsdException w:name="Table Colorful 1" w:semiHidden="1" w:unhideWhenUsed="1"/>
+    <w:lsdException w:name="Table Colorful 2" w:semiHidden="1" w:unhideWhenUsed="1"/>
+    <w:lsdException w:name="Table Colorful 3" w:semiHidden="1" w:unhideWhenUsed="1"/>
+    <w:lsdException w:name="Table Columns 1" w:semiHidden="1" w:unhideWhenUsed="1"/>
+    <w:lsdException w:name="Table Columns 2" w:semiHidden="1" w:unhideWhenUsed="1"/>
+    <w:lsdException w:name="Table Columns 3" w:semiHidden="1" w:unhideWhenUsed="1"/>
+    <w:lsdException w:name="Table Columns 4" w:semiHidden="1" w:unhideWhenUsed="1"/>
+    <w:lsdException w:name="Table Columns 5" w:semiHidden="1" w:unhideWhenUsed="1"/>
+    <w:lsdException w:name="Table Grid 1" w:semiHidden="1" w:unhideWhenUsed="1"/>
+    <w:lsdException w:name="Table Grid 2" w:semiHidden="1" w:unhideWhenUsed="1"/>
+    <w:lsdException w:name="Table Grid 3" w:semiHidden="1" w:unhideWhenUsed="1"/>
+    <w:lsdException w:name="Table Grid 4" w:semiHidden="1" w:unhideWhenUsed="1"/>
+    <w:lsdException w:name="Table Grid 5" w:semiHidden="1" w:unhideWhenUsed="1"/>
+    <w:lsdException w:name="Table Grid 6" w:semiHidden="1" w:unhideWhenUsed="1"/>
+    <w:lsdException w:name="Table Grid 7" w:semiHidden="1" w:unhideWhenUsed="1"/>
+    <w:lsdException w:name="Table Grid 8" w:semiHidden="1" w:unhideWhenUsed="1"/>
+    <w:lsdException w:name="Table List 1" w:semiHidden="1" w:unhideWhenUsed="1"/>
+    <w:lsdException w:name="Table List 2" w:semiHidden="1" w:unhideWhenUsed="1"/>
+    <w:lsdException w:name="Table List 3" w:semiHidden="1" w:unhideWhenUsed="1"/>
+    <w:lsdException w:name="Table List 4" w:semiHidden="1" w:unhideWhenUsed="1"/>
+    <w:lsdException w:name="Table List 5" w:semiHidden="1" w:unhideWhenUsed="1"/>
+    <w:lsdException w:name="Table List 6" w:semiHidden="1" w:unhideWhenUsed="1"/>
+    <w:lsdException w:name="Table List 7" w:semiHidden="1" w:unhideWhenUsed="1"/>
+    <w:lsdException w:name="Table List 8" w:semiHidden="1" w:unhideWhenUsed="1"/>
+    <w:lsdException w:name="Table 3D effects 1" w:semiHidden="1" w:unhideWhenUsed="1"/>
+    <w:lsdException w:name="Table 3D effects 2" w:semiHidden="1" w:unhideWhenUsed="1"/>
+    <w:lsdException w:name="Table 3D effects 3" w:semiHidden="1" w:unhideWhenUsed="1"/>
+    <w:lsdException w:name="Table Contemporary" w:semiHidden="1" w:unhideWhenUsed="1"/>
+    <w:lsdException w:name="Table Elegant" w:semiHidden="1" w:unhideWhenUsed="1"/>
+    <w:lsdException w:name="Table Professional" w:semiHidden="1" w:unhideWhenUsed="1"/>
+    <w:lsdException w:name="Table Subtle 1" w:semiHidden="1" w:unhideWhenUsed="1"/>
+    <w:lsdException w:name="Table Subtle 2" w:semiHidden="1" w:unhideWhenUsed="1"/>
+    <w:lsdException w:name="Table Web 1" w:semiHidden="1" w:unhideWhenUsed="1"/>
+    <w:lsdException w:name="Table Web 2" w:semiHidden="1" w:unhideWhenUsed="1"/>
+    <w:lsdException w:name="Table Web 3" w:semiHidden="1" w:unhideWhenUsed="1"/>
+    <w:lsdException w:name="Table Theme" w:semiHidden="1" w:unhideWhenUsed="1"/>
     <w:lsdException w:name="Note Level 1" w:semiHidden="1" w:uiPriority="99" w:unhideWhenUsed="1"/>
     <w:lsdException w:name="Note Level 2" w:semiHidden="1" w:uiPriority="99" w:unhideWhenUsed="1"/>
     <w:lsdException w:name="Note Level 3" w:semiHidden="1" w:uiPriority="99" w:unhideWhenUsed="1"/>
@@ -43034,6 +43269,7 @@
   <w:style w:type="paragraph" w:default="1" w:styleId="Normal">
     <w:name w:val="Normal"/>
     <w:qFormat/>
+    <w:rsid w:val="00B15126"/>
     <w:pPr>
       <w:suppressAutoHyphens/>
     </w:pPr>
@@ -43218,6 +43454,9 @@
   </w:style>
   <w:style w:type="character" w:default="1" w:styleId="DefaultParagraphFont">
     <w:name w:val="Default Paragraph Font"/>
+    <w:uiPriority w:val="1"/>
+    <w:semiHidden/>
+    <w:unhideWhenUsed/>
   </w:style>
   <w:style w:type="table" w:default="1" w:styleId="TableNormal">
     <w:name w:val="Normal Table"/>
@@ -43466,9 +43705,6 @@
   </w:style>
   <w:style w:type="character" w:customStyle="1" w:styleId="Absatz-Standardschriftart">
     <w:name w:val="Absatz-Standardschriftart"/>
-  </w:style>
-  <w:style w:type="character" w:styleId="DefaultParagraphFont0">
-    <w:name w:val="Default Paragraph Font"/>
   </w:style>
   <w:style w:type="character" w:customStyle="1" w:styleId="WW8Num18z3">
     <w:name w:val="WW8Num18z3"/>
@@ -44688,12 +44924,6 @@
   <w:style w:type="character" w:customStyle="1" w:styleId="WW-EndnoteCharacters">
     <w:name w:val="WW-Endnote Characters"/>
   </w:style>
-  <w:style w:type="character" w:styleId="FootnoteReference0">
-    <w:name w:val="footnote reference"/>
-    <w:rPr>
-      <w:vertAlign w:val="superscript"/>
-    </w:rPr>
-  </w:style>
   <w:style w:type="character" w:styleId="EndnoteReference">
     <w:name w:val="endnote reference"/>
     <w:rPr>

</xml_diff>

<commit_message>
Updates to semantics discussion.
</commit_message>
<xml_diff>
--- a/shop2/docs/shop2.docx
+++ b/shop2/docs/shop2.docx
@@ -10896,8 +10896,6 @@
       <w:r>
         <w:t xml:space="preserve"> of results, which may contain duplicates, instead of a set.</w:t>
       </w:r>
-      <w:bookmarkStart w:id="32" w:name="_GoBack"/>
-      <w:bookmarkEnd w:id="32"/>
     </w:p>
     <w:p>
       <w:pPr>
@@ -10906,11 +10904,11 @@
           <w:tab w:val="left" w:pos="576"/>
         </w:tabs>
       </w:pPr>
-      <w:bookmarkStart w:id="33" w:name="_Toc501726595"/>
+      <w:bookmarkStart w:id="32" w:name="_Toc501726595"/>
       <w:r>
         <w:t>Logical Precondition</w:t>
       </w:r>
-      <w:bookmarkEnd w:id="33"/>
+      <w:bookmarkEnd w:id="32"/>
     </w:p>
     <w:p>
       <w:r>
@@ -10954,11 +10952,11 @@
           <w:tab w:val="left" w:pos="720"/>
         </w:tabs>
       </w:pPr>
-      <w:bookmarkStart w:id="34" w:name="_Toc501726596"/>
+      <w:bookmarkStart w:id="33" w:name="_Toc501726596"/>
       <w:r>
         <w:t>First Satisfiers Precondition</w:t>
       </w:r>
-      <w:bookmarkEnd w:id="34"/>
+      <w:bookmarkEnd w:id="33"/>
     </w:p>
     <w:p>
       <w:pPr>
@@ -11104,11 +11102,11 @@
           <w:tab w:val="left" w:pos="720"/>
         </w:tabs>
       </w:pPr>
-      <w:bookmarkStart w:id="35" w:name="_Toc501726597"/>
+      <w:bookmarkStart w:id="34" w:name="_Toc501726597"/>
       <w:r>
         <w:t>Sorted Precondition</w:t>
       </w:r>
-      <w:bookmarkEnd w:id="35"/>
+      <w:bookmarkEnd w:id="34"/>
     </w:p>
     <w:p>
       <w:pPr>
@@ -11336,12 +11334,12 @@
           <w:tab w:val="left" w:pos="576"/>
         </w:tabs>
       </w:pPr>
-      <w:bookmarkStart w:id="36" w:name="_Toc501726598"/>
+      <w:bookmarkStart w:id="35" w:name="_Toc501726598"/>
       <w:r>
         <w:lastRenderedPageBreak/>
         <w:t>Axioms</w:t>
       </w:r>
-      <w:bookmarkEnd w:id="36"/>
+      <w:bookmarkEnd w:id="35"/>
     </w:p>
     <w:p>
       <w:pPr>
@@ -12000,13 +11998,13 @@
           <w:tab w:val="left" w:pos="576"/>
         </w:tabs>
       </w:pPr>
-      <w:bookmarkStart w:id="37" w:name="_Ref229214867"/>
-      <w:bookmarkStart w:id="38" w:name="_Toc501726599"/>
+      <w:bookmarkStart w:id="36" w:name="_Ref229214867"/>
+      <w:bookmarkStart w:id="37" w:name="_Toc501726599"/>
       <w:r>
         <w:t>Task Atoms</w:t>
       </w:r>
+      <w:bookmarkEnd w:id="36"/>
       <w:bookmarkEnd w:id="37"/>
-      <w:bookmarkEnd w:id="38"/>
     </w:p>
     <w:p>
       <w:pPr>
@@ -12475,11 +12473,11 @@
           <w:tab w:val="left" w:pos="576"/>
         </w:tabs>
       </w:pPr>
-      <w:bookmarkStart w:id="39" w:name="_Toc501726600"/>
+      <w:bookmarkStart w:id="38" w:name="_Toc501726600"/>
       <w:r>
         <w:t>Task Lists</w:t>
       </w:r>
-      <w:bookmarkEnd w:id="39"/>
+      <w:bookmarkEnd w:id="38"/>
     </w:p>
     <w:p>
       <w:pPr>
@@ -13740,11 +13738,11 @@
       <w:r>
         <w:t xml:space="preserve"> </w:t>
       </w:r>
-      <w:bookmarkStart w:id="40" w:name="_Toc501726601"/>
+      <w:bookmarkStart w:id="39" w:name="_Toc501726601"/>
       <w:r>
         <w:t>Operators</w:t>
       </w:r>
-      <w:bookmarkEnd w:id="40"/>
+      <w:bookmarkEnd w:id="39"/>
     </w:p>
     <w:p>
       <w:pPr>
@@ -14543,13 +14541,13 @@
       <w:pPr>
         <w:pStyle w:val="Heading3"/>
       </w:pPr>
-      <w:bookmarkStart w:id="41" w:name="_Ref322094729"/>
-      <w:bookmarkStart w:id="42" w:name="_Toc501726602"/>
+      <w:bookmarkStart w:id="40" w:name="_Ref322094729"/>
+      <w:bookmarkStart w:id="41" w:name="_Toc501726602"/>
       <w:r>
         <w:t>Operators: Alternative Syntax</w:t>
       </w:r>
+      <w:bookmarkEnd w:id="40"/>
       <w:bookmarkEnd w:id="41"/>
-      <w:bookmarkEnd w:id="42"/>
     </w:p>
     <w:p>
       <w:r>
@@ -14683,13 +14681,13 @@
       <w:r>
         <w:t xml:space="preserve"> </w:t>
       </w:r>
-      <w:bookmarkStart w:id="43" w:name="_Ref501697650"/>
-      <w:bookmarkStart w:id="44" w:name="_Toc501726603"/>
+      <w:bookmarkStart w:id="42" w:name="_Ref501697650"/>
+      <w:bookmarkStart w:id="43" w:name="_Toc501726603"/>
       <w:r>
         <w:t>Methods</w:t>
       </w:r>
+      <w:bookmarkEnd w:id="42"/>
       <w:bookmarkEnd w:id="43"/>
-      <w:bookmarkEnd w:id="44"/>
     </w:p>
     <w:p>
       <w:pPr>
@@ -15434,13 +15432,13 @@
       <w:r>
         <w:t xml:space="preserve"> </w:t>
       </w:r>
-      <w:bookmarkStart w:id="45" w:name="_Ref501713562"/>
-      <w:bookmarkStart w:id="46" w:name="_Toc501726604"/>
+      <w:bookmarkStart w:id="44" w:name="_Ref501713562"/>
+      <w:bookmarkStart w:id="45" w:name="_Toc501726604"/>
       <w:r>
         <w:t>Planning Domain</w:t>
       </w:r>
+      <w:bookmarkEnd w:id="44"/>
       <w:bookmarkEnd w:id="45"/>
-      <w:bookmarkEnd w:id="46"/>
     </w:p>
     <w:p>
       <w:pPr>
@@ -15485,11 +15483,11 @@
       <w:pPr>
         <w:pStyle w:val="Heading3"/>
       </w:pPr>
-      <w:bookmarkStart w:id="47" w:name="_Toc501726605"/>
+      <w:bookmarkStart w:id="46" w:name="_Toc501726605"/>
       <w:r>
         <w:t>Simple Form</w:t>
       </w:r>
-      <w:bookmarkEnd w:id="47"/>
+      <w:bookmarkEnd w:id="46"/>
     </w:p>
     <w:p>
       <w:pPr>
@@ -15682,11 +15680,11 @@
           <w:tab w:val="left" w:pos="720"/>
         </w:tabs>
       </w:pPr>
-      <w:bookmarkStart w:id="48" w:name="_Toc501726606"/>
+      <w:bookmarkStart w:id="47" w:name="_Toc501726606"/>
       <w:r>
         <w:t>Extended form</w:t>
       </w:r>
-      <w:bookmarkEnd w:id="48"/>
+      <w:bookmarkEnd w:id="47"/>
     </w:p>
     <w:p>
       <w:r>
@@ -16054,11 +16052,11 @@
       <w:pPr>
         <w:pStyle w:val="Heading3"/>
       </w:pPr>
-      <w:bookmarkStart w:id="49" w:name="_Toc501726607"/>
+      <w:bookmarkStart w:id="48" w:name="_Toc501726607"/>
       <w:r>
         <w:t>Inclusion directives</w:t>
       </w:r>
-      <w:bookmarkEnd w:id="49"/>
+      <w:bookmarkEnd w:id="48"/>
     </w:p>
     <w:p>
       <w:r>
@@ -16207,11 +16205,11 @@
       <w:r>
         <w:t xml:space="preserve"> </w:t>
       </w:r>
-      <w:bookmarkStart w:id="50" w:name="_Toc501726608"/>
+      <w:bookmarkStart w:id="49" w:name="_Toc501726608"/>
       <w:r>
         <w:t>Planning Problem</w:t>
       </w:r>
-      <w:bookmarkEnd w:id="50"/>
+      <w:bookmarkEnd w:id="49"/>
     </w:p>
     <w:p>
       <w:pPr>
@@ -16446,11 +16444,11 @@
         <w:lastRenderedPageBreak/>
         <w:t xml:space="preserve"> </w:t>
       </w:r>
-      <w:bookmarkStart w:id="51" w:name="_Toc501726609"/>
+      <w:bookmarkStart w:id="50" w:name="_Toc501726609"/>
       <w:r>
         <w:t>Planning Problem Set</w:t>
       </w:r>
-      <w:bookmarkEnd w:id="51"/>
+      <w:bookmarkEnd w:id="50"/>
     </w:p>
     <w:p>
       <w:pPr>
@@ -16633,11 +16631,11 @@
       <w:r>
         <w:t xml:space="preserve"> </w:t>
       </w:r>
-      <w:bookmarkStart w:id="52" w:name="_Toc501726610"/>
+      <w:bookmarkStart w:id="51" w:name="_Toc501726610"/>
       <w:r>
         <w:t>Plans</w:t>
       </w:r>
-      <w:bookmarkEnd w:id="52"/>
+      <w:bookmarkEnd w:id="51"/>
     </w:p>
     <w:p>
       <w:pPr>
@@ -17175,11 +17173,11 @@
         </w:tabs>
         <w:spacing w:before="120"/>
       </w:pPr>
-      <w:bookmarkStart w:id="53" w:name="_Toc501726611"/>
+      <w:bookmarkStart w:id="52" w:name="_Toc501726611"/>
       <w:r>
         <w:t>Running SHOP2</w:t>
       </w:r>
-      <w:bookmarkEnd w:id="53"/>
+      <w:bookmarkEnd w:id="52"/>
     </w:p>
     <w:p>
       <w:pPr>
@@ -17305,13 +17303,13 @@
           <w:tab w:val="left" w:pos="576"/>
         </w:tabs>
       </w:pPr>
-      <w:bookmarkStart w:id="54" w:name="_Ref181084097"/>
-      <w:bookmarkStart w:id="55" w:name="_Toc501726612"/>
+      <w:bookmarkStart w:id="53" w:name="_Ref181084097"/>
+      <w:bookmarkStart w:id="54" w:name="_Toc501726612"/>
       <w:r>
         <w:t>Loading the Planner</w:t>
       </w:r>
+      <w:bookmarkEnd w:id="53"/>
       <w:bookmarkEnd w:id="54"/>
-      <w:bookmarkEnd w:id="55"/>
     </w:p>
     <w:p>
       <w:r>
@@ -17409,14 +17407,14 @@
           <w:tab w:val="left" w:pos="576"/>
         </w:tabs>
       </w:pPr>
-      <w:bookmarkStart w:id="56" w:name="_Ref181084278"/>
-      <w:bookmarkStart w:id="57" w:name="_Toc501726613"/>
+      <w:bookmarkStart w:id="55" w:name="_Ref181084278"/>
+      <w:bookmarkStart w:id="56" w:name="_Toc501726613"/>
       <w:r>
         <w:lastRenderedPageBreak/>
         <w:t>Executing the Planner</w:t>
       </w:r>
+      <w:bookmarkEnd w:id="55"/>
       <w:bookmarkEnd w:id="56"/>
-      <w:bookmarkEnd w:id="57"/>
     </w:p>
     <w:p>
       <w:pPr>
@@ -19656,13 +19654,13 @@
           <w:tab w:val="left" w:pos="576"/>
         </w:tabs>
       </w:pPr>
-      <w:bookmarkStart w:id="58" w:name="_Ref181084365"/>
-      <w:bookmarkStart w:id="59" w:name="_Toc501726614"/>
+      <w:bookmarkStart w:id="57" w:name="_Ref181084365"/>
+      <w:bookmarkStart w:id="58" w:name="_Toc501726614"/>
       <w:r>
         <w:t>Tracing</w:t>
       </w:r>
+      <w:bookmarkEnd w:id="57"/>
       <w:bookmarkEnd w:id="58"/>
-      <w:bookmarkEnd w:id="59"/>
     </w:p>
     <w:p>
       <w:pPr>
@@ -20164,13 +20162,13 @@
           <w:tab w:val="left" w:pos="576"/>
         </w:tabs>
       </w:pPr>
-      <w:bookmarkStart w:id="60" w:name="_Ref181084394"/>
-      <w:bookmarkStart w:id="61" w:name="_Toc501726615"/>
+      <w:bookmarkStart w:id="59" w:name="_Ref181084394"/>
+      <w:bookmarkStart w:id="60" w:name="_Toc501726615"/>
       <w:r>
         <w:t>Other Debugging Features</w:t>
       </w:r>
+      <w:bookmarkEnd w:id="59"/>
       <w:bookmarkEnd w:id="60"/>
-      <w:bookmarkEnd w:id="61"/>
     </w:p>
     <w:p>
       <w:pPr>
@@ -20504,11 +20502,11 @@
       <w:pPr>
         <w:pStyle w:val="Heading2"/>
       </w:pPr>
-      <w:bookmarkStart w:id="62" w:name="_Toc501726616"/>
+      <w:bookmarkStart w:id="61" w:name="_Toc501726616"/>
       <w:r>
         <w:t>Syntax Checks</w:t>
       </w:r>
-      <w:bookmarkEnd w:id="62"/>
+      <w:bookmarkEnd w:id="61"/>
     </w:p>
     <w:p>
       <w:r>
@@ -20549,12 +20547,12 @@
       <w:pPr>
         <w:pStyle w:val="Heading2"/>
       </w:pPr>
-      <w:bookmarkStart w:id="63" w:name="_Toc501726617"/>
+      <w:bookmarkStart w:id="62" w:name="_Toc501726617"/>
       <w:r>
         <w:lastRenderedPageBreak/>
         <w:t>Debugging Suggestions</w:t>
       </w:r>
-      <w:bookmarkEnd w:id="63"/>
+      <w:bookmarkEnd w:id="62"/>
     </w:p>
     <w:p>
       <w:r>
@@ -20671,13 +20669,13 @@
           <w:tab w:val="left" w:pos="576"/>
         </w:tabs>
       </w:pPr>
-      <w:bookmarkStart w:id="64" w:name="_Ref181084414"/>
-      <w:bookmarkStart w:id="65" w:name="_Toc501726618"/>
+      <w:bookmarkStart w:id="63" w:name="_Ref181084414"/>
+      <w:bookmarkStart w:id="64" w:name="_Toc501726618"/>
       <w:r>
         <w:t>Hook Routines</w:t>
       </w:r>
+      <w:bookmarkEnd w:id="63"/>
       <w:bookmarkEnd w:id="64"/>
-      <w:bookmarkEnd w:id="65"/>
     </w:p>
     <w:p>
       <w:pPr>
@@ -21060,11 +21058,11 @@
         </w:tabs>
         <w:spacing w:before="120"/>
       </w:pPr>
-      <w:bookmarkStart w:id="66" w:name="_Toc501726619"/>
+      <w:bookmarkStart w:id="65" w:name="_Toc501726619"/>
       <w:r>
         <w:t>Internal Technical Information</w:t>
       </w:r>
-      <w:bookmarkEnd w:id="66"/>
+      <w:bookmarkEnd w:id="65"/>
     </w:p>
     <w:p>
       <w:pPr>
@@ -21110,11 +21108,11 @@
           <w:tab w:val="left" w:pos="576"/>
         </w:tabs>
       </w:pPr>
-      <w:bookmarkStart w:id="67" w:name="_Toc501726620"/>
+      <w:bookmarkStart w:id="66" w:name="_Toc501726620"/>
       <w:r>
         <w:t>Internal Knowledge Structures</w:t>
       </w:r>
-      <w:bookmarkEnd w:id="67"/>
+      <w:bookmarkEnd w:id="66"/>
     </w:p>
     <w:p>
       <w:pPr>
@@ -21145,11 +21143,50 @@
           <w:tab w:val="left" w:pos="720"/>
         </w:tabs>
       </w:pPr>
-      <w:bookmarkStart w:id="68" w:name="_Toc501726621"/>
+      <w:bookmarkStart w:id="67" w:name="_Toc501726621"/>
       <w:r>
         <w:t>Substitutions</w:t>
       </w:r>
-      <w:bookmarkEnd w:id="68"/>
+      <w:bookmarkEnd w:id="67"/>
+    </w:p>
+    <w:p>
+      <w:pPr>
+        <w:jc w:val="both"/>
+        <w:rPr>
+          <w:i/>
+        </w:rPr>
+      </w:pPr>
+      <w:r>
+        <w:rPr>
+          <w:b/>
+        </w:rPr>
+        <w:t xml:space="preserve">Update note: </w:t>
+      </w:r>
+      <w:r>
+        <w:rPr>
+          <w:i/>
+        </w:rPr>
+        <w:t xml:space="preserve">The variable bindings in a substitution are no longer represented by dotted pairs.  Instead, they are represented by common lisp </w:t>
+      </w:r>
+      <w:r>
+        <w:rPr>
+          <w:b/>
+          <w:i/>
+        </w:rPr>
+        <w:t>structures</w:t>
+      </w:r>
+      <w:r>
+        <w:rPr>
+          <w:i/>
+        </w:rPr>
+        <w:t xml:space="preserve"> that have `binding-var` and `binding-value` slots.</w:t>
+      </w:r>
+      <w:r>
+        <w:rPr>
+          <w:i/>
+        </w:rPr>
+        <w:t xml:space="preserve">  So, until there has been time for a rewrite, please read “binding structure” for “dotted pair” in the following. [rpg 12 June 2018]</w:t>
+      </w:r>
     </w:p>
     <w:p>
       <w:pPr>
@@ -21365,7 +21402,11 @@
         <w:t>u</w:t>
       </w:r>
       <w:r>
-        <w:t xml:space="preserve"> is the expression produced by starting with </w:t>
+        <w:t xml:space="preserve"> is the expression produced by starting </w:t>
+      </w:r>
+      <w:r>
+        <w:lastRenderedPageBreak/>
+        <w:t xml:space="preserve">with </w:t>
       </w:r>
       <w:r>
         <w:rPr>
@@ -21481,7 +21522,6 @@
           <w:i/>
           <w:color w:val="000000"/>
         </w:rPr>
-        <w:lastRenderedPageBreak/>
         <w:t>d</w:t>
       </w:r>
       <w:r>
@@ -22734,11 +22774,11 @@
           <w:tab w:val="left" w:pos="720"/>
         </w:tabs>
       </w:pPr>
-      <w:bookmarkStart w:id="69" w:name="_Toc501726622"/>
+      <w:bookmarkStart w:id="68" w:name="_Toc501726622"/>
       <w:r>
         <w:t>States and Satisfiers</w:t>
       </w:r>
-      <w:bookmarkEnd w:id="69"/>
+      <w:bookmarkEnd w:id="68"/>
     </w:p>
     <w:p>
       <w:pPr>
@@ -23352,6 +23392,7 @@
           <w:i/>
           <w:color w:val="000000"/>
         </w:rPr>
+        <w:lastRenderedPageBreak/>
         <w:t>l</w:t>
       </w:r>
       <w:r>
@@ -23782,7 +23823,6 @@
           <w:i/>
           <w:color w:val="000000"/>
         </w:rPr>
-        <w:lastRenderedPageBreak/>
         <w:t>l</w:t>
       </w:r>
       <w:r>
@@ -24933,13 +24973,13 @@
           <w:sz w:val="20"/>
         </w:rPr>
         <w:tab/>
+        <w:t xml:space="preserve"> </w:t>
       </w:r>
       <w:r>
         <w:rPr>
           <w:rFonts w:ascii="Courier New" w:hAnsi="Courier New"/>
           <w:sz w:val="20"/>
         </w:rPr>
-        <w:tab/>
         <w:t>(distance home convenience-store 1)</w:t>
       </w:r>
     </w:p>
@@ -24977,13 +25017,13 @@
           <w:sz w:val="20"/>
         </w:rPr>
         <w:tab/>
+        <w:t xml:space="preserve"> </w:t>
       </w:r>
       <w:r>
         <w:rPr>
           <w:rFonts w:ascii="Courier New" w:hAnsi="Courier New"/>
           <w:sz w:val="20"/>
         </w:rPr>
-        <w:tab/>
         <w:t>(distance home supermarket 2))</w:t>
       </w:r>
     </w:p>
@@ -25148,16 +25188,7 @@
         <w:t>most general satisfier</w:t>
       </w:r>
       <w:r>
-        <w:t xml:space="preserve"> (or </w:t>
-      </w:r>
-      <w:r>
-        <w:rPr>
-          <w:b/>
-        </w:rPr>
-        <w:t>mgs</w:t>
-      </w:r>
-      <w:r>
-        <w:t xml:space="preserve">) for </w:t>
+        <w:t xml:space="preserve"> for </w:t>
       </w:r>
       <w:r>
         <w:rPr>
@@ -25266,26 +25297,26 @@
           <w:tab w:val="left" w:pos="576"/>
         </w:tabs>
       </w:pPr>
-      <w:bookmarkStart w:id="70" w:name="_Toc501726623"/>
+      <w:bookmarkStart w:id="69" w:name="_Toc501726623"/>
       <w:r>
         <w:t>Formal Semantics</w:t>
       </w:r>
-      <w:bookmarkEnd w:id="70"/>
+      <w:bookmarkEnd w:id="69"/>
     </w:p>
     <w:p/>
     <w:p>
       <w:r>
-        <w:t>Recall that a plan is a list of operator invocations with costs and that an operator has an add list and a delete list.  Informally, the meaning of the plan is that the specified operators are performed in sequence, incurring the specified costs.  Similarly, the meaning of the operator is that the assertions in the add list are added to the state and the assertions in the delete list are removed from the state.  The meaning of a method is that when the method’s precondition is satisfied, the task specified in the method’s head can be performed by performing each of the tasks specified in the method’s tail.</w:t>
+        <w:t xml:space="preserve">Recall that a plan is a list of operator invocations with costs and that an operator has an add list and a delete list.  Informally, the meaning of the plan is that the specified operators are performed in sequence, incurring the specified costs.  Similarly, the meaning of the operator is that the assertions in the add list are added to the state and the assertions in the delete list are removed from the state.  The meaning of a method is that </w:t>
+      </w:r>
+      <w:r>
+        <w:lastRenderedPageBreak/>
+        <w:t>when the method’s precondition is satisfied, the task specified in the method’s head can be performed by performing each of the tasks specified in the method’s tail.</w:t>
       </w:r>
     </w:p>
     <w:p/>
     <w:p>
       <w:r>
-        <w:t xml:space="preserve">This subsection elaborates these informal notions, presenting detailed formal semantics of operators and plans.  It is of particular use to anyone who has a SHOP2 domain and </w:t>
-      </w:r>
-      <w:r>
-        <w:lastRenderedPageBreak/>
-        <w:t>wishes to prove theorems (e.g., correctness, completeness, etc.) regarding plans generated in that domain.</w:t>
+        <w:t>This subsection elaborates these informal notions, presenting detailed formal semantics of operators and plans.  It is of particular use to anyone who has a SHOP2 domain and wishes to prove theorems (e.g., correctness, completeness, etc.) regarding plans generated in that domain.</w:t>
       </w:r>
     </w:p>
     <w:p>
@@ -25295,15 +25326,93 @@
           <w:tab w:val="left" w:pos="720"/>
         </w:tabs>
       </w:pPr>
-      <w:bookmarkStart w:id="71" w:name="_Toc501726624"/>
+      <w:bookmarkStart w:id="70" w:name="_Toc501726624"/>
       <w:r>
         <w:t>Semantics of Operators</w:t>
       </w:r>
+      <w:bookmarkEnd w:id="70"/>
+    </w:p>
+    <w:p>
+      <w:pPr>
+        <w:rPr>
+          <w:i/>
+        </w:rPr>
+      </w:pPr>
+      <w:r>
+        <w:rPr>
+          <w:b/>
+          <w:i/>
+        </w:rPr>
+        <w:t xml:space="preserve">Update note: </w:t>
+      </w:r>
+      <w:r>
+        <w:rPr>
+          <w:i/>
+        </w:rPr>
+        <w:t xml:space="preserve">SHOP2 now supports PDDL operators, which have cleaner (but more restricted) semantics.  Their semantics is discussed in many treatments of the PDDL specification.  We hope to add an explanation later. </w:t>
+      </w:r>
+      <w:r>
+        <w:rPr>
+          <w:i/>
+        </w:rPr>
+        <w:t xml:space="preserve">See Chapter </w:t>
+      </w:r>
+      <w:r>
+        <w:rPr>
+          <w:i/>
+        </w:rPr>
+        <w:fldChar w:fldCharType="begin"/>
+      </w:r>
+      <w:r>
+        <w:rPr>
+          <w:i/>
+        </w:rPr>
+        <w:instrText xml:space="preserve"> REF _Ref516573974 \r \h </w:instrText>
+      </w:r>
+      <w:r>
+        <w:rPr>
+          <w:i/>
+        </w:rPr>
+      </w:r>
+      <w:r>
+        <w:rPr>
+          <w:i/>
+        </w:rPr>
+        <w:fldChar w:fldCharType="separate"/>
+      </w:r>
+      <w:r>
+        <w:rPr>
+          <w:i/>
+        </w:rPr>
+        <w:t>7</w:t>
+      </w:r>
+      <w:r>
+        <w:rPr>
+          <w:i/>
+        </w:rPr>
+        <w:fldChar w:fldCharType="end"/>
+      </w:r>
+      <w:r>
+        <w:rPr>
+          <w:i/>
+        </w:rPr>
+        <w:t xml:space="preserve"> for discussion of PDDL support in SHOP2. </w:t>
+      </w:r>
+      <w:bookmarkStart w:id="71" w:name="_GoBack"/>
       <w:bookmarkEnd w:id="71"/>
+      <w:r>
+        <w:rPr>
+          <w:i/>
+        </w:rPr>
+        <w:t>[12 June 2018 – rpg]</w:t>
+      </w:r>
     </w:p>
     <w:p>
       <w:pPr>
         <w:jc w:val="both"/>
+        <w:rPr>
+          <w:i/>
+        </w:rPr>
       </w:pPr>
       <w:r>
         <w:t xml:space="preserve">The intent of an operator is to specify that the task </w:t>
@@ -25352,6 +25461,40 @@
       </w:r>
       <w:r>
         <w:t>is satisfied in the current state. In order to prevent plans from being ambiguous, there should be at most one operator for each primitive task symbol.</w:t>
+      </w:r>
+      <w:r>
+        <w:t xml:space="preserve">  </w:t>
+      </w:r>
+      <w:r>
+        <w:rPr>
+          <w:i/>
+        </w:rPr>
+        <w:t xml:space="preserve">Furthermore, whenever an action is </w:t>
+      </w:r>
+      <w:r>
+        <w:rPr>
+          <w:i/>
+        </w:rPr>
+        <w:t xml:space="preserve">inserted into a plan, it must be </w:t>
+      </w:r>
+      <w:r>
+        <w:rPr>
+          <w:b/>
+          <w:i/>
+        </w:rPr>
+        <w:t xml:space="preserve">ground </w:t>
+      </w:r>
+      <w:r>
+        <w:rPr>
+          <w:i/>
+        </w:rPr>
+        <w:t>– there must be no unbound parameters in its task head.</w:t>
+      </w:r>
+      <w:r>
+        <w:rPr>
+          <w:i/>
+        </w:rPr>
+        <w:t xml:space="preserve"> [Inserted 12 June 2018 based on discussions with Ugur – rpg]</w:t>
       </w:r>
     </w:p>
     <w:p>
@@ -26527,6 +26670,7 @@
         <w:rPr>
           <w:color w:val="000000"/>
         </w:rPr>
+        <w:lastRenderedPageBreak/>
         <w:t xml:space="preserve">for every expression </w:t>
       </w:r>
       <w:r>
@@ -26951,7 +27095,6 @@
                 <w:i/>
                 <w:sz w:val="22"/>
               </w:rPr>
-              <w:lastRenderedPageBreak/>
               <w:t>o</w:t>
             </w:r>
             <w:r>
@@ -28004,6 +28147,7 @@
         <w:jc w:val="both"/>
       </w:pPr>
       <w:r>
+        <w:lastRenderedPageBreak/>
         <w:t xml:space="preserve">otherwise, if the current state of the world satisfies </w:t>
       </w:r>
       <w:r>
@@ -28582,7 +28726,6 @@
         <w:pStyle w:val="NormalWeb"/>
       </w:pPr>
       <w:r>
-        <w:lastRenderedPageBreak/>
         <w:t>where C</w:t>
       </w:r>
       <w:r>
@@ -29723,6 +29866,7 @@
           <w:i/>
           <w:color w:val="000000"/>
         </w:rPr>
+        <w:lastRenderedPageBreak/>
         <w:t>D</w:t>
       </w:r>
       <w:r>
@@ -30280,7 +30424,6 @@
           <w:i/>
           <w:color w:val="000000"/>
         </w:rPr>
-        <w:lastRenderedPageBreak/>
         <w:t>M' =</w:t>
       </w:r>
       <w:r>
@@ -31737,6 +31880,7 @@
               <w:snapToGrid w:val="0"/>
             </w:pPr>
             <w:r>
+              <w:lastRenderedPageBreak/>
               <w:t>S</w:t>
             </w:r>
           </w:p>
@@ -32758,6 +32902,7 @@
         <w:rPr>
           <w:b/>
         </w:rPr>
+        <w:lastRenderedPageBreak/>
         <w:t>procedure</w:t>
       </w:r>
       <w:r>
@@ -33042,104 +33187,907 @@
         </w:rPr>
       </w:pPr>
       <w:r>
+        <w:tab/>
+      </w:r>
+      <w:r>
+        <w:rPr>
+          <w:b/>
+        </w:rPr>
+        <w:t>else</w:t>
+      </w:r>
+    </w:p>
+    <w:p>
+      <w:pPr>
+        <w:pStyle w:val="BodyText3"/>
+        <w:ind w:left="1440"/>
+      </w:pPr>
+      <w:r>
+        <w:tab/>
+      </w:r>
+      <w:r>
+        <w:tab/>
+      </w:r>
+      <w:r>
+        <w:rPr>
+          <w:b/>
+        </w:rPr>
+        <w:t>return</w:t>
+      </w:r>
+      <w:r>
+        <w:t xml:space="preserve"> nil</w:t>
+      </w:r>
+    </w:p>
+    <w:p>
+      <w:pPr>
+        <w:pStyle w:val="BodyText3"/>
+        <w:ind w:left="720"/>
+        <w:rPr>
+          <w:b/>
+        </w:rPr>
+      </w:pPr>
+      <w:r>
+        <w:tab/>
+      </w:r>
+      <w:r>
+        <w:tab/>
+      </w:r>
+      <w:r>
+        <w:rPr>
+          <w:b/>
+        </w:rPr>
+        <w:t>end if</w:t>
+      </w:r>
+    </w:p>
+    <w:p>
+      <w:pPr>
+        <w:pStyle w:val="BodyText3"/>
+        <w:ind w:left="720"/>
+        <w:rPr>
+          <w:b/>
+        </w:rPr>
+      </w:pPr>
+      <w:r>
+        <w:tab/>
+      </w:r>
+      <w:r>
+        <w:rPr>
+          <w:b/>
+        </w:rPr>
+        <w:t>else if</w:t>
+      </w:r>
+      <w:r>
+        <w:t xml:space="preserve"> l is an expression of the form (or p</w:t>
+      </w:r>
+      <w:r>
+        <w:rPr>
+          <w:vertAlign w:val="subscript"/>
+        </w:rPr>
+        <w:t>1</w:t>
+      </w:r>
+      <w:r>
+        <w:t xml:space="preserve"> p</w:t>
+      </w:r>
+      <w:r>
+        <w:rPr>
+          <w:vertAlign w:val="subscript"/>
+        </w:rPr>
+        <w:t>2</w:t>
+      </w:r>
+      <w:r>
+        <w:t xml:space="preserve"> ... p</w:t>
+      </w:r>
+      <w:r>
+        <w:rPr>
+          <w:vertAlign w:val="subscript"/>
+        </w:rPr>
+        <w:t>n</w:t>
+      </w:r>
+      <w:r>
+        <w:t xml:space="preserve">) </w:t>
+      </w:r>
+      <w:r>
+        <w:rPr>
+          <w:b/>
+        </w:rPr>
+        <w:t>then</w:t>
+      </w:r>
+    </w:p>
+    <w:p>
+      <w:pPr>
+        <w:pStyle w:val="BodyText3"/>
+        <w:ind w:left="720"/>
+      </w:pPr>
+      <w:r>
+        <w:tab/>
+      </w:r>
+      <w:r>
+        <w:tab/>
+      </w:r>
+      <w:r>
+        <w:rPr>
+          <w:b/>
+        </w:rPr>
+        <w:t>for</w:t>
+      </w:r>
+      <w:r>
+        <w:t xml:space="preserve"> every unifier u that unifies any p</w:t>
+      </w:r>
+      <w:r>
+        <w:rPr>
+          <w:vertAlign w:val="subscript"/>
+        </w:rPr>
+        <w:t>i</w:t>
+      </w:r>
+      <w:r>
+        <w:t xml:space="preserve"> with l</w:t>
+      </w:r>
+    </w:p>
+    <w:p>
+      <w:pPr>
+        <w:pStyle w:val="BodyText3"/>
+        <w:ind w:left="720"/>
+      </w:pPr>
+      <w:r>
+        <w:tab/>
+      </w:r>
+      <w:r>
+        <w:tab/>
+      </w:r>
+      <w:r>
+        <w:tab/>
+      </w:r>
+      <w:r>
+        <w:rPr>
+          <w:b/>
+        </w:rPr>
+        <w:t>for</w:t>
+      </w:r>
+      <w:r>
+        <w:t xml:space="preserve"> every v in find-satisfiers(B</w:t>
+      </w:r>
+      <w:r>
+        <w:rPr>
+          <w:vertAlign w:val="superscript"/>
+        </w:rPr>
+        <w:t>u</w:t>
+      </w:r>
+      <w:r>
+        <w:t xml:space="preserve">, S) </w:t>
+      </w:r>
+    </w:p>
+    <w:p>
+      <w:pPr>
+        <w:pStyle w:val="BodyText3"/>
+        <w:ind w:left="720"/>
+      </w:pPr>
+      <w:r>
+        <w:tab/>
+      </w:r>
+      <w:r>
+        <w:tab/>
+      </w:r>
+      <w:r>
+        <w:tab/>
+      </w:r>
+      <w:r>
+        <w:tab/>
+      </w:r>
+      <w:r>
+        <w:rPr>
+          <w:b/>
+        </w:rPr>
+        <w:t>insert</w:t>
+      </w:r>
+      <w:r>
+        <w:t xml:space="preserve"> compose-substitutions(u,v) into answers</w:t>
+      </w:r>
+    </w:p>
+    <w:p>
+      <w:pPr>
+        <w:pStyle w:val="BodyText3"/>
+        <w:ind w:left="720"/>
+        <w:rPr>
+          <w:b/>
+        </w:rPr>
+      </w:pPr>
+      <w:r>
+        <w:tab/>
+      </w:r>
+      <w:r>
+        <w:tab/>
+      </w:r>
+      <w:r>
+        <w:tab/>
+      </w:r>
+      <w:r>
+        <w:rPr>
+          <w:b/>
+        </w:rPr>
+        <w:t>end for</w:t>
+      </w:r>
+    </w:p>
+    <w:p>
+      <w:pPr>
+        <w:pStyle w:val="BodyText3"/>
+        <w:ind w:left="720"/>
+        <w:rPr>
+          <w:b/>
+        </w:rPr>
+      </w:pPr>
+      <w:r>
+        <w:tab/>
+      </w:r>
+      <w:r>
+        <w:tab/>
+      </w:r>
+      <w:r>
+        <w:rPr>
+          <w:b/>
+        </w:rPr>
+        <w:t>end for</w:t>
+      </w:r>
+    </w:p>
+    <w:p>
+      <w:pPr>
+        <w:pStyle w:val="BodyText3"/>
+        <w:ind w:left="720"/>
+        <w:rPr>
+          <w:b/>
+        </w:rPr>
+      </w:pPr>
+      <w:r>
+        <w:tab/>
+      </w:r>
+      <w:r>
+        <w:rPr>
+          <w:b/>
+        </w:rPr>
+        <w:t>else if</w:t>
+      </w:r>
+      <w:r>
+        <w:t xml:space="preserve"> l is an expression of the form (imply C</w:t>
+      </w:r>
+      <w:r>
+        <w:rPr>
+          <w:vertAlign w:val="subscript"/>
+        </w:rPr>
+        <w:t>1</w:t>
+      </w:r>
+      <w:r>
+        <w:t xml:space="preserve"> C</w:t>
+      </w:r>
+      <w:r>
+        <w:rPr>
+          <w:vertAlign w:val="subscript"/>
+        </w:rPr>
+        <w:t>2</w:t>
+      </w:r>
+      <w:r>
+        <w:t xml:space="preserve">) </w:t>
+      </w:r>
+      <w:r>
+        <w:rPr>
+          <w:b/>
+        </w:rPr>
+        <w:t>then</w:t>
+      </w:r>
+    </w:p>
+    <w:p>
+      <w:pPr>
+        <w:pStyle w:val="BodyText3"/>
+        <w:ind w:left="720"/>
+      </w:pPr>
+      <w:r>
+        <w:tab/>
+      </w:r>
+      <w:r>
+        <w:tab/>
+        <w:t>mgu = find-satisfiers(C</w:t>
+      </w:r>
+      <w:r>
+        <w:rPr>
+          <w:vertAlign w:val="subscript"/>
+        </w:rPr>
+        <w:t>1</w:t>
+      </w:r>
+      <w:r>
+        <w:t>, S)</w:t>
+      </w:r>
+    </w:p>
+    <w:p>
+      <w:pPr>
+        <w:pStyle w:val="BodyText3"/>
+        <w:ind w:left="2160"/>
+      </w:pPr>
+      <w:r>
+        <w:rPr>
+          <w:b/>
+        </w:rPr>
+        <w:t>if</w:t>
+      </w:r>
+      <w:r>
+        <w:t xml:space="preserve"> mgu is null or there exist a unifier u in mgu such that </w:t>
+      </w:r>
+    </w:p>
+    <w:p>
+      <w:pPr>
+        <w:pStyle w:val="BodyText3"/>
+        <w:ind w:left="2160" w:firstLine="720"/>
+        <w:rPr>
+          <w:b/>
+        </w:rPr>
+      </w:pPr>
+      <w:r>
+        <w:t>find-satisfiers(C</w:t>
+      </w:r>
+      <w:r>
+        <w:rPr>
+          <w:vertAlign w:val="subscript"/>
+        </w:rPr>
+        <w:t>2</w:t>
+      </w:r>
+      <w:r>
+        <w:rPr>
+          <w:vertAlign w:val="superscript"/>
+        </w:rPr>
+        <w:t>u</w:t>
+      </w:r>
+      <w:r>
+        <w:t xml:space="preserve">, S) is not equal to nil </w:t>
+      </w:r>
+      <w:r>
+        <w:rPr>
+          <w:b/>
+        </w:rPr>
+        <w:t>then</w:t>
+      </w:r>
+    </w:p>
+    <w:p>
+      <w:pPr>
+        <w:pStyle w:val="BodyText3"/>
+        <w:ind w:left="720"/>
+      </w:pPr>
+      <w:r>
+        <w:tab/>
+      </w:r>
+      <w:r>
+        <w:tab/>
+      </w:r>
+      <w:r>
+        <w:tab/>
+      </w:r>
+      <w:r>
+        <w:rPr>
+          <w:b/>
+        </w:rPr>
+        <w:t>return</w:t>
+      </w:r>
+      <w:r>
+        <w:t xml:space="preserve"> find-satisfiers(B, S) </w:t>
+      </w:r>
+    </w:p>
+    <w:p>
+      <w:pPr>
+        <w:pStyle w:val="BodyText3"/>
+        <w:ind w:left="720"/>
+        <w:rPr>
+          <w:b/>
+        </w:rPr>
+      </w:pPr>
+      <w:r>
+        <w:tab/>
+      </w:r>
+      <w:r>
+        <w:tab/>
+      </w:r>
+      <w:r>
+        <w:rPr>
+          <w:b/>
+        </w:rPr>
+        <w:t>else</w:t>
+      </w:r>
+    </w:p>
+    <w:p>
+      <w:pPr>
+        <w:pStyle w:val="BodyText3"/>
+        <w:ind w:left="720"/>
+      </w:pPr>
+      <w:r>
+        <w:tab/>
+      </w:r>
+      <w:r>
+        <w:tab/>
+      </w:r>
+      <w:r>
+        <w:tab/>
+      </w:r>
+      <w:r>
+        <w:rPr>
+          <w:b/>
+        </w:rPr>
+        <w:t>return</w:t>
+      </w:r>
+      <w:r>
+        <w:t xml:space="preserve"> nil</w:t>
+      </w:r>
+    </w:p>
+    <w:p>
+      <w:pPr>
+        <w:pStyle w:val="BodyText3"/>
+        <w:ind w:left="720"/>
+        <w:rPr>
+          <w:b/>
+        </w:rPr>
+      </w:pPr>
+      <w:r>
+        <w:tab/>
+      </w:r>
+      <w:r>
+        <w:tab/>
+      </w:r>
+      <w:r>
+        <w:rPr>
+          <w:b/>
+        </w:rPr>
+        <w:t>end if</w:t>
+      </w:r>
+    </w:p>
+    <w:p>
+      <w:pPr>
+        <w:pStyle w:val="BodyText3"/>
+        <w:ind w:left="720"/>
+      </w:pPr>
+      <w:r>
+        <w:tab/>
+      </w:r>
+      <w:r>
+        <w:rPr>
+          <w:b/>
+        </w:rPr>
+        <w:t>else if</w:t>
+      </w:r>
+      <w:r>
+        <w:t xml:space="preserve"> l is an expression of the form </w:t>
+      </w:r>
+    </w:p>
+    <w:p>
+      <w:pPr>
+        <w:pStyle w:val="BodyText3"/>
+        <w:ind w:left="1440" w:firstLine="720"/>
+        <w:rPr>
+          <w:b/>
+        </w:rPr>
+      </w:pPr>
+      <w:r>
+        <w:t xml:space="preserve">(forall variables bounds conditions) </w:t>
+      </w:r>
+      <w:r>
+        <w:rPr>
+          <w:b/>
+        </w:rPr>
+        <w:t>then</w:t>
+      </w:r>
+    </w:p>
+    <w:p>
+      <w:pPr>
+        <w:pStyle w:val="BodyText3"/>
+        <w:ind w:left="720"/>
+      </w:pPr>
+      <w:r>
+        <w:tab/>
+      </w:r>
+      <w:r>
+        <w:tab/>
+        <w:t>mgu = find-satisfiers(bounds, S)</w:t>
+      </w:r>
+    </w:p>
+    <w:p>
+      <w:pPr>
+        <w:pStyle w:val="BodyText3"/>
+        <w:ind w:left="720"/>
+      </w:pPr>
+      <w:r>
+        <w:tab/>
+      </w:r>
+      <w:r>
+        <w:tab/>
+      </w:r>
+      <w:r>
+        <w:rPr>
+          <w:b/>
+        </w:rPr>
+        <w:t>if</w:t>
+      </w:r>
+      <w:r>
+        <w:t xml:space="preserve"> mgu is null or for every unifier u in mgu, </w:t>
+      </w:r>
+    </w:p>
+    <w:p>
+      <w:pPr>
+        <w:pStyle w:val="BodyText3"/>
+        <w:ind w:left="2160" w:firstLine="720"/>
+        <w:rPr>
+          <w:b/>
+        </w:rPr>
+      </w:pPr>
+      <w:r>
+        <w:t>find-satisfiers(conditions</w:t>
+      </w:r>
+      <w:r>
+        <w:rPr>
+          <w:vertAlign w:val="superscript"/>
+        </w:rPr>
+        <w:t>u</w:t>
+      </w:r>
+      <w:r>
+        <w:t xml:space="preserve">, S) is not equal to nil </w:t>
+      </w:r>
+      <w:r>
+        <w:rPr>
+          <w:b/>
+        </w:rPr>
+        <w:t>then</w:t>
+      </w:r>
+    </w:p>
+    <w:p>
+      <w:pPr>
+        <w:pStyle w:val="BodyText3"/>
+        <w:ind w:left="720"/>
+      </w:pPr>
+      <w:r>
+        <w:tab/>
+      </w:r>
+      <w:r>
+        <w:tab/>
+      </w:r>
+      <w:r>
+        <w:tab/>
+      </w:r>
+      <w:r>
+        <w:rPr>
+          <w:b/>
+        </w:rPr>
+        <w:t>return</w:t>
+      </w:r>
+      <w:r>
+        <w:t xml:space="preserve"> find-satisfiers(B, S) </w:t>
+      </w:r>
+    </w:p>
+    <w:p>
+      <w:pPr>
+        <w:pStyle w:val="BodyText3"/>
+        <w:ind w:left="720"/>
+        <w:rPr>
+          <w:b/>
+        </w:rPr>
+      </w:pPr>
+      <w:r>
+        <w:tab/>
+      </w:r>
+      <w:r>
+        <w:tab/>
+      </w:r>
+      <w:r>
+        <w:rPr>
+          <w:b/>
+        </w:rPr>
+        <w:t>else</w:t>
+      </w:r>
+    </w:p>
+    <w:p>
+      <w:pPr>
+        <w:pStyle w:val="BodyText3"/>
+        <w:ind w:left="1440" w:firstLine="720"/>
+      </w:pPr>
+      <w:r>
+        <w:tab/>
+      </w:r>
+      <w:r>
+        <w:rPr>
+          <w:b/>
+        </w:rPr>
+        <w:t>return</w:t>
+      </w:r>
+      <w:r>
+        <w:t xml:space="preserve"> nil</w:t>
+      </w:r>
+    </w:p>
+    <w:p>
+      <w:pPr>
+        <w:pStyle w:val="BodyText3"/>
+        <w:ind w:left="720"/>
+        <w:rPr>
+          <w:b/>
+        </w:rPr>
+      </w:pPr>
+      <w:r>
+        <w:tab/>
+      </w:r>
+      <w:r>
+        <w:tab/>
+      </w:r>
+      <w:r>
+        <w:rPr>
+          <w:b/>
+        </w:rPr>
+        <w:t>end if</w:t>
+      </w:r>
+    </w:p>
+    <w:p>
+      <w:pPr>
+        <w:pStyle w:val="BodyText3"/>
+        <w:ind w:left="720"/>
+        <w:rPr>
+          <w:b/>
+        </w:rPr>
+      </w:pPr>
+      <w:r>
+        <w:tab/>
+      </w:r>
+      <w:r>
+        <w:rPr>
+          <w:b/>
+        </w:rPr>
+        <w:t>else</w:t>
+      </w:r>
+    </w:p>
+    <w:p>
+      <w:pPr>
+        <w:pStyle w:val="BodyText3"/>
+        <w:ind w:left="720"/>
+      </w:pPr>
+      <w:r>
+        <w:tab/>
+      </w:r>
+      <w:r>
+        <w:tab/>
+      </w:r>
+      <w:r>
+        <w:rPr>
+          <w:b/>
+        </w:rPr>
+        <w:t>for</w:t>
+      </w:r>
+      <w:r>
+        <w:t xml:space="preserve"> every atom s in S that unifies with l</w:t>
+      </w:r>
+    </w:p>
+    <w:p>
+      <w:pPr>
+        <w:pStyle w:val="BodyText3"/>
+        <w:ind w:left="720"/>
+      </w:pPr>
+      <w:r>
+        <w:tab/>
+      </w:r>
+      <w:r>
+        <w:tab/>
+      </w:r>
+      <w:r>
+        <w:tab/>
+      </w:r>
+      <w:r>
+        <w:rPr>
+          <w:b/>
+        </w:rPr>
+        <w:t>let</w:t>
+      </w:r>
+      <w:r>
+        <w:t xml:space="preserve"> u be the unifier</w:t>
+      </w:r>
+    </w:p>
+    <w:p>
+      <w:pPr>
+        <w:pStyle w:val="BodyText3"/>
+        <w:ind w:left="720"/>
+      </w:pPr>
+      <w:r>
+        <w:tab/>
+      </w:r>
+      <w:r>
+        <w:tab/>
+      </w:r>
+      <w:r>
+        <w:tab/>
+      </w:r>
+      <w:r>
+        <w:rPr>
+          <w:b/>
+        </w:rPr>
+        <w:t>for</w:t>
+      </w:r>
+      <w:r>
+        <w:t xml:space="preserve"> every v in find-satisfiers(B</w:t>
+      </w:r>
+      <w:r>
+        <w:rPr>
+          <w:vertAlign w:val="superscript"/>
+        </w:rPr>
+        <w:t>u</w:t>
+      </w:r>
+      <w:r>
+        <w:t xml:space="preserve">, S) </w:t>
+      </w:r>
+    </w:p>
+    <w:p>
+      <w:pPr>
+        <w:pStyle w:val="BodyText3"/>
+        <w:ind w:left="720"/>
+      </w:pPr>
+      <w:r>
+        <w:tab/>
+      </w:r>
+      <w:r>
+        <w:tab/>
+      </w:r>
+      <w:r>
+        <w:tab/>
+      </w:r>
+      <w:r>
+        <w:tab/>
+      </w:r>
+      <w:r>
+        <w:rPr>
+          <w:b/>
+        </w:rPr>
+        <w:t>insert</w:t>
+      </w:r>
+      <w:r>
+        <w:t xml:space="preserve"> compose-substitutions(u,v) into answers</w:t>
+      </w:r>
+    </w:p>
+    <w:p>
+      <w:pPr>
+        <w:pStyle w:val="BodyText3"/>
+        <w:ind w:left="720"/>
+        <w:rPr>
+          <w:b/>
+        </w:rPr>
+      </w:pPr>
+      <w:r>
+        <w:tab/>
+      </w:r>
+      <w:r>
+        <w:tab/>
+      </w:r>
+      <w:r>
+        <w:tab/>
+      </w:r>
+      <w:r>
+        <w:rPr>
+          <w:b/>
+        </w:rPr>
+        <w:t>end for</w:t>
+      </w:r>
+    </w:p>
+    <w:p>
+      <w:pPr>
+        <w:pStyle w:val="BodyText3"/>
+        <w:ind w:left="720"/>
+        <w:rPr>
+          <w:b/>
+        </w:rPr>
+      </w:pPr>
+      <w:r>
+        <w:tab/>
+      </w:r>
+      <w:r>
+        <w:tab/>
+      </w:r>
+      <w:r>
+        <w:rPr>
+          <w:b/>
+        </w:rPr>
+        <w:t>end for</w:t>
+      </w:r>
+    </w:p>
+    <w:p>
+      <w:pPr>
+        <w:pStyle w:val="BodyText3"/>
+        <w:ind w:left="720"/>
+      </w:pPr>
+      <w:r>
         <w:lastRenderedPageBreak/>
         <w:tab/>
       </w:r>
       <w:r>
+        <w:tab/>
+      </w:r>
+      <w:r>
         <w:rPr>
           <w:b/>
         </w:rPr>
-        <w:t>else</w:t>
-      </w:r>
-    </w:p>
-    <w:p>
-      <w:pPr>
-        <w:pStyle w:val="BodyText3"/>
-        <w:ind w:left="1440"/>
-      </w:pPr>
-      <w:r>
-        <w:tab/>
-      </w:r>
-      <w:r>
-        <w:tab/>
-      </w:r>
-      <w:r>
-        <w:rPr>
-          <w:b/>
-        </w:rPr>
-        <w:t>return</w:t>
-      </w:r>
-      <w:r>
-        <w:t xml:space="preserve"> nil</w:t>
+        <w:t>for</w:t>
+      </w:r>
+      <w:r>
+        <w:t xml:space="preserve"> every axiom x in *</w:t>
+      </w:r>
+      <w:r>
+        <w:rPr>
+          <w:bCs/>
+        </w:rPr>
+        <w:t>axioms</w:t>
+      </w:r>
+      <w:r>
+        <w:t>* whose head unifies with l</w:t>
       </w:r>
     </w:p>
     <w:p>
       <w:pPr>
         <w:pStyle w:val="BodyText3"/>
         <w:ind w:left="720"/>
+      </w:pPr>
+      <w:r>
+        <w:tab/>
+      </w:r>
+      <w:r>
+        <w:tab/>
+      </w:r>
+      <w:r>
+        <w:tab/>
+      </w:r>
+      <w:r>
         <w:rPr>
           <w:b/>
         </w:rPr>
-      </w:pPr>
-      <w:r>
-        <w:tab/>
-      </w:r>
-      <w:r>
-        <w:tab/>
-      </w:r>
-      <w:r>
-        <w:rPr>
-          <w:b/>
-        </w:rPr>
-        <w:t>end if</w:t>
+        <w:t>let</w:t>
+      </w:r>
+      <w:r>
+        <w:t xml:space="preserve"> u be the unifier</w:t>
       </w:r>
     </w:p>
     <w:p>
       <w:pPr>
         <w:pStyle w:val="BodyText3"/>
         <w:ind w:left="720"/>
+      </w:pPr>
+      <w:r>
+        <w:tab/>
+      </w:r>
+      <w:r>
+        <w:tab/>
+      </w:r>
+      <w:r>
+        <w:tab/>
+      </w:r>
+      <w:r>
         <w:rPr>
           <w:b/>
         </w:rPr>
-      </w:pPr>
-      <w:r>
-        <w:tab/>
-      </w:r>
-      <w:r>
+        <w:t>if</w:t>
+      </w:r>
+      <w:r>
+        <w:t xml:space="preserve"> tail(x) contains a conjunct D such that </w:t>
+      </w:r>
+    </w:p>
+    <w:p>
+      <w:pPr>
+        <w:pStyle w:val="BodyText3"/>
+        <w:ind w:left="2880" w:firstLine="720"/>
         <w:rPr>
           <w:b/>
         </w:rPr>
-        <w:t>else if</w:t>
-      </w:r>
-      <w:r>
-        <w:t xml:space="preserve"> l is an expression of the form (or p</w:t>
-      </w:r>
-      <w:r>
-        <w:rPr>
-          <w:vertAlign w:val="subscript"/>
-        </w:rPr>
-        <w:t>1</w:t>
-      </w:r>
-      <w:r>
-        <w:t xml:space="preserve"> p</w:t>
-      </w:r>
-      <w:r>
-        <w:rPr>
-          <w:vertAlign w:val="subscript"/>
-        </w:rPr>
-        <w:t>2</w:t>
-      </w:r>
-      <w:r>
-        <w:t xml:space="preserve"> ... p</w:t>
-      </w:r>
-      <w:r>
-        <w:rPr>
-          <w:vertAlign w:val="subscript"/>
-        </w:rPr>
-        <w:t>n</w:t>
-      </w:r>
-      <w:r>
-        <w:t xml:space="preserve">) </w:t>
+      </w:pPr>
+      <w:r>
+        <w:t>find-satisfiers(append(D</w:t>
+      </w:r>
+      <w:r>
+        <w:rPr>
+          <w:vertAlign w:val="superscript"/>
+        </w:rPr>
+        <w:t>u</w:t>
+      </w:r>
+      <w:r>
+        <w:t>, B</w:t>
+      </w:r>
+      <w:r>
+        <w:rPr>
+          <w:vertAlign w:val="superscript"/>
+        </w:rPr>
+        <w:t>u</w:t>
+      </w:r>
+      <w:r>
+        <w:t xml:space="preserve">), S) is not nil </w:t>
       </w:r>
       <w:r>
         <w:rPr>
@@ -33160,22 +34108,19 @@
         <w:tab/>
       </w:r>
       <w:r>
+        <w:tab/>
+      </w:r>
+      <w:r>
+        <w:tab/>
+      </w:r>
+      <w:r>
         <w:rPr>
           <w:b/>
         </w:rPr>
-        <w:t>for</w:t>
-      </w:r>
-      <w:r>
-        <w:t xml:space="preserve"> every unifier u that unifies any p</w:t>
-      </w:r>
-      <w:r>
-        <w:rPr>
-          <w:vertAlign w:val="subscript"/>
-        </w:rPr>
-        <w:t>i</w:t>
-      </w:r>
-      <w:r>
-        <w:t xml:space="preserve"> with l</w:t>
+        <w:t>let</w:t>
+      </w:r>
+      <w:r>
+        <w:t xml:space="preserve"> D be the first such conjunct</w:t>
       </w:r>
     </w:p>
     <w:p>
@@ -33193,13 +34138,16 @@
         <w:tab/>
       </w:r>
       <w:r>
+        <w:tab/>
+      </w:r>
+      <w:r>
         <w:rPr>
           <w:b/>
         </w:rPr>
         <w:t>for</w:t>
       </w:r>
       <w:r>
-        <w:t xml:space="preserve"> every v in find-satisfiers(B</w:t>
+        <w:t xml:space="preserve"> every v in find-satisfiers(append(D</w:t>
       </w:r>
       <w:r>
         <w:rPr>
@@ -33208,13 +34156,25 @@
         <w:t>u</w:t>
       </w:r>
       <w:r>
-        <w:t xml:space="preserve">, S) </w:t>
+        <w:t>, B</w:t>
+      </w:r>
+      <w:r>
+        <w:rPr>
+          <w:vertAlign w:val="superscript"/>
+        </w:rPr>
+        <w:t>u</w:t>
+      </w:r>
+      <w:r>
+        <w:t xml:space="preserve">), S) </w:t>
       </w:r>
     </w:p>
     <w:p>
       <w:pPr>
         <w:pStyle w:val="BodyText3"/>
         <w:ind w:left="720"/>
+        <w:rPr>
+          <w:lang w:val="fr-FR"/>
+        </w:rPr>
       </w:pPr>
       <w:r>
         <w:tab/>
@@ -33229,13 +34189,44 @@
         <w:tab/>
       </w:r>
       <w:r>
+        <w:tab/>
+      </w:r>
+      <w:r>
         <w:rPr>
           <w:b/>
+          <w:lang w:val="fr-FR"/>
         </w:rPr>
         <w:t>insert</w:t>
       </w:r>
       <w:r>
-        <w:t xml:space="preserve"> compose-substitutions(u,v) into answers</w:t>
+        <w:rPr>
+          <w:lang w:val="fr-FR"/>
+        </w:rPr>
+        <w:t xml:space="preserve"> compose-substitutions(u, v) </w:t>
+      </w:r>
+    </w:p>
+    <w:p>
+      <w:pPr>
+        <w:pStyle w:val="BodyText3"/>
+        <w:ind w:left="4320" w:firstLine="720"/>
+      </w:pPr>
+      <w:r>
+        <w:t>into answers</w:t>
+      </w:r>
+    </w:p>
+    <w:p>
+      <w:pPr>
+        <w:pStyle w:val="BodyText3"/>
+        <w:ind w:left="3600"/>
+        <w:rPr>
+          <w:b/>
+        </w:rPr>
+      </w:pPr>
+      <w:r>
+        <w:rPr>
+          <w:b/>
+        </w:rPr>
+        <w:t>end for</w:t>
       </w:r>
     </w:p>
     <w:p>
@@ -33259,7 +34250,7 @@
         <w:rPr>
           <w:b/>
         </w:rPr>
-        <w:t>end for</w:t>
+        <w:t>end if</w:t>
       </w:r>
     </w:p>
     <w:p>
@@ -33298,34 +34289,7 @@
         <w:rPr>
           <w:b/>
         </w:rPr>
-        <w:t>else if</w:t>
-      </w:r>
-      <w:r>
-        <w:t xml:space="preserve"> l is an expression of the form (imply C</w:t>
-      </w:r>
-      <w:r>
-        <w:rPr>
-          <w:vertAlign w:val="subscript"/>
-        </w:rPr>
-        <w:t>1</w:t>
-      </w:r>
-      <w:r>
-        <w:t xml:space="preserve"> C</w:t>
-      </w:r>
-      <w:r>
-        <w:rPr>
-          <w:vertAlign w:val="subscript"/>
-        </w:rPr>
-        <w:t>2</w:t>
-      </w:r>
-      <w:r>
-        <w:t xml:space="preserve">) </w:t>
-      </w:r>
-      <w:r>
-        <w:rPr>
-          <w:b/>
-        </w:rPr>
-        <w:t>then</w:t>
+        <w:t>end if</w:t>
       </w:r>
     </w:p>
     <w:p>
@@ -33337,65 +34301,13 @@
         <w:tab/>
       </w:r>
       <w:r>
-        <w:tab/>
-        <w:t>mgu = find-satisfiers(C</w:t>
-      </w:r>
-      <w:r>
-        <w:rPr>
-          <w:vertAlign w:val="subscript"/>
-        </w:rPr>
-        <w:t>1</w:t>
-      </w:r>
-      <w:r>
-        <w:t>, S)</w:t>
-      </w:r>
-    </w:p>
-    <w:p>
-      <w:pPr>
-        <w:pStyle w:val="BodyText3"/>
-        <w:ind w:left="2160"/>
-      </w:pPr>
-      <w:r>
         <w:rPr>
           <w:b/>
         </w:rPr>
-        <w:t>if</w:t>
-      </w:r>
-      <w:r>
-        <w:t xml:space="preserve"> mgu is null or there exist a unifier u in mgu such that </w:t>
-      </w:r>
-    </w:p>
-    <w:p>
-      <w:pPr>
-        <w:pStyle w:val="BodyText3"/>
-        <w:ind w:left="2160" w:firstLine="720"/>
-        <w:rPr>
-          <w:b/>
-        </w:rPr>
-      </w:pPr>
-      <w:r>
-        <w:t>find-satisfiers(C</w:t>
-      </w:r>
-      <w:r>
-        <w:rPr>
-          <w:vertAlign w:val="subscript"/>
-        </w:rPr>
-        <w:t>2</w:t>
-      </w:r>
-      <w:r>
-        <w:rPr>
-          <w:vertAlign w:val="superscript"/>
-        </w:rPr>
-        <w:t>u</w:t>
-      </w:r>
-      <w:r>
-        <w:t xml:space="preserve">, S) is not equal to nil </w:t>
-      </w:r>
-      <w:r>
-        <w:rPr>
-          <w:b/>
-        </w:rPr>
-        <w:t>then</w:t>
+        <w:t>return</w:t>
+      </w:r>
+      <w:r>
+        <w:t xml:space="preserve"> answers</w:t>
       </w:r>
     </w:p>
     <w:p>
@@ -33404,777 +34316,9 @@
         <w:ind w:left="720"/>
       </w:pPr>
       <w:r>
-        <w:tab/>
-      </w:r>
-      <w:r>
-        <w:tab/>
-      </w:r>
-      <w:r>
-        <w:tab/>
-      </w:r>
-      <w:r>
         <w:rPr>
           <w:b/>
         </w:rPr>
-        <w:t>return</w:t>
-      </w:r>
-      <w:r>
-        <w:t xml:space="preserve"> find-satisfiers(B, S) </w:t>
-      </w:r>
-    </w:p>
-    <w:p>
-      <w:pPr>
-        <w:pStyle w:val="BodyText3"/>
-        <w:ind w:left="720"/>
-        <w:rPr>
-          <w:b/>
-        </w:rPr>
-      </w:pPr>
-      <w:r>
-        <w:tab/>
-      </w:r>
-      <w:r>
-        <w:tab/>
-      </w:r>
-      <w:r>
-        <w:rPr>
-          <w:b/>
-        </w:rPr>
-        <w:t>else</w:t>
-      </w:r>
-    </w:p>
-    <w:p>
-      <w:pPr>
-        <w:pStyle w:val="BodyText3"/>
-        <w:ind w:left="720"/>
-      </w:pPr>
-      <w:r>
-        <w:tab/>
-      </w:r>
-      <w:r>
-        <w:tab/>
-      </w:r>
-      <w:r>
-        <w:tab/>
-      </w:r>
-      <w:r>
-        <w:rPr>
-          <w:b/>
-        </w:rPr>
-        <w:t>return</w:t>
-      </w:r>
-      <w:r>
-        <w:t xml:space="preserve"> nil</w:t>
-      </w:r>
-    </w:p>
-    <w:p>
-      <w:pPr>
-        <w:pStyle w:val="BodyText3"/>
-        <w:ind w:left="720"/>
-        <w:rPr>
-          <w:b/>
-        </w:rPr>
-      </w:pPr>
-      <w:r>
-        <w:tab/>
-      </w:r>
-      <w:r>
-        <w:tab/>
-      </w:r>
-      <w:r>
-        <w:rPr>
-          <w:b/>
-        </w:rPr>
-        <w:t>end if</w:t>
-      </w:r>
-    </w:p>
-    <w:p>
-      <w:pPr>
-        <w:pStyle w:val="BodyText3"/>
-        <w:ind w:left="720"/>
-      </w:pPr>
-      <w:r>
-        <w:tab/>
-      </w:r>
-      <w:r>
-        <w:rPr>
-          <w:b/>
-        </w:rPr>
-        <w:t>else if</w:t>
-      </w:r>
-      <w:r>
-        <w:t xml:space="preserve"> l is an expression of the form </w:t>
-      </w:r>
-    </w:p>
-    <w:p>
-      <w:pPr>
-        <w:pStyle w:val="BodyText3"/>
-        <w:ind w:left="1440" w:firstLine="720"/>
-        <w:rPr>
-          <w:b/>
-        </w:rPr>
-      </w:pPr>
-      <w:r>
-        <w:t xml:space="preserve">(forall variables bounds conditions) </w:t>
-      </w:r>
-      <w:r>
-        <w:rPr>
-          <w:b/>
-        </w:rPr>
-        <w:t>then</w:t>
-      </w:r>
-    </w:p>
-    <w:p>
-      <w:pPr>
-        <w:pStyle w:val="BodyText3"/>
-        <w:ind w:left="720"/>
-      </w:pPr>
-      <w:r>
-        <w:tab/>
-      </w:r>
-      <w:r>
-        <w:tab/>
-        <w:t>mgu = find-satisfiers(bounds, S)</w:t>
-      </w:r>
-    </w:p>
-    <w:p>
-      <w:pPr>
-        <w:pStyle w:val="BodyText3"/>
-        <w:ind w:left="720"/>
-      </w:pPr>
-      <w:r>
-        <w:tab/>
-      </w:r>
-      <w:r>
-        <w:tab/>
-      </w:r>
-      <w:r>
-        <w:rPr>
-          <w:b/>
-        </w:rPr>
-        <w:t>if</w:t>
-      </w:r>
-      <w:r>
-        <w:t xml:space="preserve"> mgu is null or for every unifier u in mgu, </w:t>
-      </w:r>
-    </w:p>
-    <w:p>
-      <w:pPr>
-        <w:pStyle w:val="BodyText3"/>
-        <w:ind w:left="2160" w:firstLine="720"/>
-        <w:rPr>
-          <w:b/>
-        </w:rPr>
-      </w:pPr>
-      <w:r>
-        <w:t>find-satisfiers(conditions</w:t>
-      </w:r>
-      <w:r>
-        <w:rPr>
-          <w:vertAlign w:val="superscript"/>
-        </w:rPr>
-        <w:t>u</w:t>
-      </w:r>
-      <w:r>
-        <w:t xml:space="preserve">, S) is not equal to nil </w:t>
-      </w:r>
-      <w:r>
-        <w:rPr>
-          <w:b/>
-        </w:rPr>
-        <w:t>then</w:t>
-      </w:r>
-    </w:p>
-    <w:p>
-      <w:pPr>
-        <w:pStyle w:val="BodyText3"/>
-        <w:ind w:left="720"/>
-      </w:pPr>
-      <w:r>
-        <w:tab/>
-      </w:r>
-      <w:r>
-        <w:tab/>
-      </w:r>
-      <w:r>
-        <w:tab/>
-      </w:r>
-      <w:r>
-        <w:rPr>
-          <w:b/>
-        </w:rPr>
-        <w:t>return</w:t>
-      </w:r>
-      <w:r>
-        <w:t xml:space="preserve"> find-satisfiers(B, S) </w:t>
-      </w:r>
-    </w:p>
-    <w:p>
-      <w:pPr>
-        <w:pStyle w:val="BodyText3"/>
-        <w:ind w:left="720"/>
-        <w:rPr>
-          <w:b/>
-        </w:rPr>
-      </w:pPr>
-      <w:r>
-        <w:tab/>
-      </w:r>
-      <w:r>
-        <w:tab/>
-      </w:r>
-      <w:r>
-        <w:rPr>
-          <w:b/>
-        </w:rPr>
-        <w:t>else</w:t>
-      </w:r>
-    </w:p>
-    <w:p>
-      <w:pPr>
-        <w:pStyle w:val="BodyText3"/>
-        <w:ind w:left="1440" w:firstLine="720"/>
-      </w:pPr>
-      <w:r>
-        <w:tab/>
-      </w:r>
-      <w:r>
-        <w:rPr>
-          <w:b/>
-        </w:rPr>
-        <w:t>return</w:t>
-      </w:r>
-      <w:r>
-        <w:t xml:space="preserve"> nil</w:t>
-      </w:r>
-    </w:p>
-    <w:p>
-      <w:pPr>
-        <w:pStyle w:val="BodyText3"/>
-        <w:ind w:left="720"/>
-        <w:rPr>
-          <w:b/>
-        </w:rPr>
-      </w:pPr>
-      <w:r>
-        <w:tab/>
-      </w:r>
-      <w:r>
-        <w:tab/>
-      </w:r>
-      <w:r>
-        <w:rPr>
-          <w:b/>
-        </w:rPr>
-        <w:t>end if</w:t>
-      </w:r>
-    </w:p>
-    <w:p>
-      <w:pPr>
-        <w:pStyle w:val="BodyText3"/>
-        <w:ind w:left="720"/>
-        <w:rPr>
-          <w:b/>
-        </w:rPr>
-      </w:pPr>
-      <w:r>
-        <w:tab/>
-      </w:r>
-      <w:r>
-        <w:rPr>
-          <w:b/>
-        </w:rPr>
-        <w:t>else</w:t>
-      </w:r>
-    </w:p>
-    <w:p>
-      <w:pPr>
-        <w:pStyle w:val="BodyText3"/>
-        <w:ind w:left="720"/>
-      </w:pPr>
-      <w:r>
-        <w:tab/>
-      </w:r>
-      <w:r>
-        <w:tab/>
-      </w:r>
-      <w:r>
-        <w:rPr>
-          <w:b/>
-        </w:rPr>
-        <w:t>for</w:t>
-      </w:r>
-      <w:r>
-        <w:t xml:space="preserve"> every atom s in S that unifies with l</w:t>
-      </w:r>
-    </w:p>
-    <w:p>
-      <w:pPr>
-        <w:pStyle w:val="BodyText3"/>
-        <w:ind w:left="720"/>
-      </w:pPr>
-      <w:r>
-        <w:tab/>
-      </w:r>
-      <w:r>
-        <w:tab/>
-      </w:r>
-      <w:r>
-        <w:tab/>
-      </w:r>
-      <w:r>
-        <w:rPr>
-          <w:b/>
-        </w:rPr>
-        <w:t>let</w:t>
-      </w:r>
-      <w:r>
-        <w:t xml:space="preserve"> u be the unifier</w:t>
-      </w:r>
-    </w:p>
-    <w:p>
-      <w:pPr>
-        <w:pStyle w:val="BodyText3"/>
-        <w:ind w:left="720"/>
-      </w:pPr>
-      <w:r>
-        <w:tab/>
-      </w:r>
-      <w:r>
-        <w:tab/>
-      </w:r>
-      <w:r>
-        <w:tab/>
-      </w:r>
-      <w:r>
-        <w:rPr>
-          <w:b/>
-        </w:rPr>
-        <w:t>for</w:t>
-      </w:r>
-      <w:r>
-        <w:t xml:space="preserve"> every v in find-satisfiers(B</w:t>
-      </w:r>
-      <w:r>
-        <w:rPr>
-          <w:vertAlign w:val="superscript"/>
-        </w:rPr>
-        <w:t>u</w:t>
-      </w:r>
-      <w:r>
-        <w:t xml:space="preserve">, S) </w:t>
-      </w:r>
-    </w:p>
-    <w:p>
-      <w:pPr>
-        <w:pStyle w:val="BodyText3"/>
-        <w:ind w:left="720"/>
-      </w:pPr>
-      <w:r>
-        <w:tab/>
-      </w:r>
-      <w:r>
-        <w:tab/>
-      </w:r>
-      <w:r>
-        <w:tab/>
-      </w:r>
-      <w:r>
-        <w:tab/>
-      </w:r>
-      <w:r>
-        <w:rPr>
-          <w:b/>
-        </w:rPr>
-        <w:t>insert</w:t>
-      </w:r>
-      <w:r>
-        <w:t xml:space="preserve"> compose-substitutions(u,v) into answers</w:t>
-      </w:r>
-    </w:p>
-    <w:p>
-      <w:pPr>
-        <w:pStyle w:val="BodyText3"/>
-        <w:ind w:left="720"/>
-        <w:rPr>
-          <w:b/>
-        </w:rPr>
-      </w:pPr>
-      <w:r>
-        <w:tab/>
-      </w:r>
-      <w:r>
-        <w:tab/>
-      </w:r>
-      <w:r>
-        <w:tab/>
-      </w:r>
-      <w:r>
-        <w:rPr>
-          <w:b/>
-        </w:rPr>
-        <w:t>end for</w:t>
-      </w:r>
-    </w:p>
-    <w:p>
-      <w:pPr>
-        <w:pStyle w:val="BodyText3"/>
-        <w:ind w:left="720"/>
-        <w:rPr>
-          <w:b/>
-        </w:rPr>
-      </w:pPr>
-      <w:r>
-        <w:tab/>
-      </w:r>
-      <w:r>
-        <w:tab/>
-      </w:r>
-      <w:r>
-        <w:rPr>
-          <w:b/>
-        </w:rPr>
-        <w:t>end for</w:t>
-      </w:r>
-    </w:p>
-    <w:p>
-      <w:pPr>
-        <w:pStyle w:val="BodyText3"/>
-        <w:ind w:left="720"/>
-      </w:pPr>
-      <w:r>
-        <w:tab/>
-      </w:r>
-      <w:r>
-        <w:tab/>
-      </w:r>
-      <w:r>
-        <w:rPr>
-          <w:b/>
-        </w:rPr>
-        <w:t>for</w:t>
-      </w:r>
-      <w:r>
-        <w:t xml:space="preserve"> every axiom x in *</w:t>
-      </w:r>
-      <w:r>
-        <w:rPr>
-          <w:bCs/>
-        </w:rPr>
-        <w:t>axioms</w:t>
-      </w:r>
-      <w:r>
-        <w:t>* whose head unifies with l</w:t>
-      </w:r>
-    </w:p>
-    <w:p>
-      <w:pPr>
-        <w:pStyle w:val="BodyText3"/>
-        <w:ind w:left="720"/>
-      </w:pPr>
-      <w:r>
-        <w:tab/>
-      </w:r>
-      <w:r>
-        <w:tab/>
-      </w:r>
-      <w:r>
-        <w:tab/>
-      </w:r>
-      <w:r>
-        <w:rPr>
-          <w:b/>
-        </w:rPr>
-        <w:t>let</w:t>
-      </w:r>
-      <w:r>
-        <w:t xml:space="preserve"> u be the unifier</w:t>
-      </w:r>
-    </w:p>
-    <w:p>
-      <w:pPr>
-        <w:pStyle w:val="BodyText3"/>
-        <w:ind w:left="720"/>
-      </w:pPr>
-      <w:r>
-        <w:tab/>
-      </w:r>
-      <w:r>
-        <w:tab/>
-      </w:r>
-      <w:r>
-        <w:tab/>
-      </w:r>
-      <w:r>
-        <w:rPr>
-          <w:b/>
-        </w:rPr>
-        <w:t>if</w:t>
-      </w:r>
-      <w:r>
-        <w:t xml:space="preserve"> tail(x) contains a conjunct D such that </w:t>
-      </w:r>
-    </w:p>
-    <w:p>
-      <w:pPr>
-        <w:pStyle w:val="BodyText3"/>
-        <w:ind w:left="2880" w:firstLine="720"/>
-        <w:rPr>
-          <w:b/>
-        </w:rPr>
-      </w:pPr>
-      <w:r>
-        <w:t>find-satisfiers(append(D</w:t>
-      </w:r>
-      <w:r>
-        <w:rPr>
-          <w:vertAlign w:val="superscript"/>
-        </w:rPr>
-        <w:t>u</w:t>
-      </w:r>
-      <w:r>
-        <w:t>, B</w:t>
-      </w:r>
-      <w:r>
-        <w:rPr>
-          <w:vertAlign w:val="superscript"/>
-        </w:rPr>
-        <w:t>u</w:t>
-      </w:r>
-      <w:r>
-        <w:t xml:space="preserve">), S) is not nil </w:t>
-      </w:r>
-      <w:r>
-        <w:rPr>
-          <w:b/>
-        </w:rPr>
-        <w:t>then</w:t>
-      </w:r>
-    </w:p>
-    <w:p>
-      <w:pPr>
-        <w:pStyle w:val="BodyText3"/>
-        <w:ind w:left="720"/>
-      </w:pPr>
-      <w:r>
-        <w:tab/>
-      </w:r>
-      <w:r>
-        <w:tab/>
-      </w:r>
-      <w:r>
-        <w:tab/>
-      </w:r>
-      <w:r>
-        <w:tab/>
-      </w:r>
-      <w:r>
-        <w:rPr>
-          <w:b/>
-        </w:rPr>
-        <w:t>let</w:t>
-      </w:r>
-      <w:r>
-        <w:t xml:space="preserve"> D be the first such conjunct</w:t>
-      </w:r>
-    </w:p>
-    <w:p>
-      <w:pPr>
-        <w:pStyle w:val="BodyText3"/>
-        <w:ind w:left="720"/>
-      </w:pPr>
-      <w:r>
-        <w:tab/>
-      </w:r>
-      <w:r>
-        <w:tab/>
-      </w:r>
-      <w:r>
-        <w:tab/>
-      </w:r>
-      <w:r>
-        <w:tab/>
-      </w:r>
-      <w:r>
-        <w:rPr>
-          <w:b/>
-        </w:rPr>
-        <w:t>for</w:t>
-      </w:r>
-      <w:r>
-        <w:t xml:space="preserve"> every v in find-satisfiers(append(D</w:t>
-      </w:r>
-      <w:r>
-        <w:rPr>
-          <w:vertAlign w:val="superscript"/>
-        </w:rPr>
-        <w:t>u</w:t>
-      </w:r>
-      <w:r>
-        <w:t>, B</w:t>
-      </w:r>
-      <w:r>
-        <w:rPr>
-          <w:vertAlign w:val="superscript"/>
-        </w:rPr>
-        <w:t>u</w:t>
-      </w:r>
-      <w:r>
-        <w:t xml:space="preserve">), S) </w:t>
-      </w:r>
-    </w:p>
-    <w:p>
-      <w:pPr>
-        <w:pStyle w:val="BodyText3"/>
-        <w:ind w:left="720"/>
-        <w:rPr>
-          <w:lang w:val="fr-FR"/>
-        </w:rPr>
-      </w:pPr>
-      <w:r>
-        <w:tab/>
-      </w:r>
-      <w:r>
-        <w:tab/>
-      </w:r>
-      <w:r>
-        <w:tab/>
-      </w:r>
-      <w:r>
-        <w:tab/>
-      </w:r>
-      <w:r>
-        <w:tab/>
-      </w:r>
-      <w:r>
-        <w:rPr>
-          <w:b/>
-          <w:lang w:val="fr-FR"/>
-        </w:rPr>
-        <w:t>insert</w:t>
-      </w:r>
-      <w:r>
-        <w:rPr>
-          <w:lang w:val="fr-FR"/>
-        </w:rPr>
-        <w:t xml:space="preserve"> compose-substitutions(u, v) </w:t>
-      </w:r>
-    </w:p>
-    <w:p>
-      <w:pPr>
-        <w:pStyle w:val="BodyText3"/>
-        <w:ind w:left="4320" w:firstLine="720"/>
-      </w:pPr>
-      <w:r>
-        <w:t>into answers</w:t>
-      </w:r>
-    </w:p>
-    <w:p>
-      <w:pPr>
-        <w:pStyle w:val="BodyText3"/>
-        <w:ind w:left="3600"/>
-        <w:rPr>
-          <w:b/>
-        </w:rPr>
-      </w:pPr>
-      <w:r>
-        <w:rPr>
-          <w:b/>
-        </w:rPr>
-        <w:t>end for</w:t>
-      </w:r>
-    </w:p>
-    <w:p>
-      <w:pPr>
-        <w:pStyle w:val="BodyText3"/>
-        <w:ind w:left="720"/>
-        <w:rPr>
-          <w:b/>
-        </w:rPr>
-      </w:pPr>
-      <w:r>
-        <w:tab/>
-      </w:r>
-      <w:r>
-        <w:tab/>
-      </w:r>
-      <w:r>
-        <w:tab/>
-      </w:r>
-      <w:r>
-        <w:rPr>
-          <w:b/>
-        </w:rPr>
-        <w:t>end if</w:t>
-      </w:r>
-    </w:p>
-    <w:p>
-      <w:pPr>
-        <w:pStyle w:val="BodyText3"/>
-        <w:ind w:left="720"/>
-        <w:rPr>
-          <w:b/>
-        </w:rPr>
-      </w:pPr>
-      <w:r>
-        <w:tab/>
-      </w:r>
-      <w:r>
-        <w:tab/>
-      </w:r>
-      <w:r>
-        <w:rPr>
-          <w:b/>
-        </w:rPr>
-        <w:t>end for</w:t>
-      </w:r>
-    </w:p>
-    <w:p>
-      <w:pPr>
-        <w:pStyle w:val="BodyText3"/>
-        <w:ind w:left="720"/>
-        <w:rPr>
-          <w:b/>
-        </w:rPr>
-      </w:pPr>
-      <w:r>
-        <w:tab/>
-      </w:r>
-      <w:r>
-        <w:rPr>
-          <w:b/>
-        </w:rPr>
-        <w:t>end if</w:t>
-      </w:r>
-    </w:p>
-    <w:p>
-      <w:pPr>
-        <w:pStyle w:val="BodyText3"/>
-        <w:ind w:left="720"/>
-      </w:pPr>
-      <w:r>
-        <w:tab/>
-      </w:r>
-      <w:r>
-        <w:rPr>
-          <w:b/>
-        </w:rPr>
-        <w:t>return</w:t>
-      </w:r>
-      <w:r>
-        <w:t xml:space="preserve"> answers</w:t>
-      </w:r>
-    </w:p>
-    <w:p>
-      <w:pPr>
-        <w:pStyle w:val="BodyText3"/>
-        <w:ind w:left="720"/>
-      </w:pPr>
-      <w:r>
-        <w:rPr>
-          <w:b/>
-        </w:rPr>
-        <w:lastRenderedPageBreak/>
         <w:t>end</w:t>
       </w:r>
       <w:r>
@@ -35278,6 +35422,7 @@
           <w:color w:val="auto"/>
           <w:sz w:val="24"/>
         </w:rPr>
+        <w:lastRenderedPageBreak/>
         <w:t xml:space="preserve">if </w:t>
       </w:r>
       <w:r>
@@ -35985,7 +36130,6 @@
           <w:color w:val="auto"/>
           <w:sz w:val="24"/>
         </w:rPr>
-        <w:lastRenderedPageBreak/>
         <w:t>if</w:t>
       </w:r>
       <w:r>
@@ -37105,6 +37249,7 @@
         <w:pStyle w:val="BodyText3"/>
       </w:pPr>
       <w:r>
+        <w:lastRenderedPageBreak/>
         <w:t>Note that for backwards compatibility, SHOP2 also accepts the forms make-domain, make-problem, and make-problem-set, which were employed in SHOP 1.x, using the same arguments as defdomain, defproblem, and def-problem-set.  The difference between the make-X and def-X forms is that in the latter case since the form itself is a macro, the arguments are not evaluated.  This changes the syntax one uses.  Thus in a SHOP 1.x domain one might define a problem as</w:t>
       </w:r>
     </w:p>
@@ -37190,7 +37335,6 @@
         <w:pStyle w:val="BodyText3"/>
       </w:pPr>
       <w:r>
-        <w:lastRenderedPageBreak/>
         <w:t xml:space="preserve">    </w:t>
       </w:r>
       <w:r>
@@ -37618,10 +37762,13 @@
         </w:tabs>
       </w:pPr>
       <w:bookmarkStart w:id="75" w:name="_Toc501726628"/>
-      <w:r>
+      <w:bookmarkStart w:id="76" w:name="_Ref516573974"/>
+      <w:r>
+        <w:lastRenderedPageBreak/>
         <w:t>PDDL Compatibility</w:t>
       </w:r>
       <w:bookmarkEnd w:id="75"/>
+      <w:bookmarkEnd w:id="76"/>
     </w:p>
     <w:p>
       <w:r>
@@ -37706,478 +37853,478 @@
     </w:p>
     <w:p>
       <w:r>
+        <w:t xml:space="preserve">PDDL action names are translated into names that SHOP will recognize as primitives (e.g., </w:t>
+      </w:r>
+      <w:r>
+        <w:rPr>
+          <w:rFonts w:ascii="Courier New" w:hAnsi="Courier New" w:cs="Courier New"/>
+        </w:rPr>
+        <w:t>move</w:t>
+      </w:r>
+      <w:r>
+        <w:t xml:space="preserve"> would become </w:t>
+      </w:r>
+      <w:r>
+        <w:rPr>
+          <w:rFonts w:ascii="Courier New" w:hAnsi="Courier New" w:cs="Courier New"/>
+        </w:rPr>
+        <w:t>!move</w:t>
+      </w:r>
+      <w:r>
+        <w:t>, and would have to be referenced that way in SHOP method definitions that use it)</w:t>
+      </w:r>
+      <w:r>
+        <w:t>.</w:t>
+      </w:r>
+    </w:p>
+    <w:p>
+      <w:r>
+        <w:t>You</w:t>
+      </w:r>
+      <w:r>
+        <w:t xml:space="preserve"> must splice the PDDL domain components into the SHOP domain definition.  </w:t>
+      </w:r>
+      <w:r>
+        <w:t>Typically, the best way to do this is to use an :include form (see ).</w:t>
+      </w:r>
+    </w:p>
+    <w:p>
+      <w:r>
+        <w:t>Fully ground STRIPS-sty</w:t>
+      </w:r>
+      <w:r>
+        <w:t>le domains – i.e., those where a set of STRIPS operators has been exploded into a large set of ground operators by some automated transformation -- will work very poorly</w:t>
+      </w:r>
+      <w:r>
+        <w:t>.</w:t>
+      </w:r>
+    </w:p>
+    <w:p>
+      <w:r>
+        <w:t>Note that the parsing of PDDL domains in SHOP is not strict.  This is intentional, because we don’t want to make it impossible to include SHOP constructs together with PDDL constructs.  However, there should probably be a “strict mode” that checks for true conformance with PDDL syntax.</w:t>
+      </w:r>
+    </w:p>
+    <w:p>
+      <w:pPr>
+        <w:pStyle w:val="Heading2"/>
+      </w:pPr>
+      <w:bookmarkStart w:id="77" w:name="_Toc501726629"/>
+      <w:r>
+        <w:t>PDDL Methods</w:t>
+      </w:r>
+      <w:bookmarkEnd w:id="77"/>
+    </w:p>
+    <w:p>
+      <w:r>
+        <w:t xml:space="preserve">In order to support replanning, we have developed “PDDL methods” that have more limited expressive power than normal SHOP2 methods, and that have clearer semantics.  This feature is </w:t>
+      </w:r>
+      <w:r>
+        <w:rPr>
+          <w:i/>
+        </w:rPr>
+        <w:t xml:space="preserve">experimental: </w:t>
+      </w:r>
+      <w:r>
+        <w:t>the syntax, semantics, and implementation are all likely to change.</w:t>
+      </w:r>
+    </w:p>
+    <w:p>
+      <w:r>
+        <w:t>PDDL method proposed syntax:</w:t>
+      </w:r>
+    </w:p>
+    <w:p>
+      <w:pPr>
+        <w:rPr>
+          <w:rStyle w:val="CODE"/>
+        </w:rPr>
+      </w:pPr>
+      <w:r>
+        <w:rPr>
+          <w:rStyle w:val="CODE"/>
+        </w:rPr>
+        <w:t xml:space="preserve">(:pddl-method </w:t>
+      </w:r>
+      <w:r>
+        <w:rPr>
+          <w:rStyle w:val="CODE"/>
+          <w:i/>
+        </w:rPr>
+        <w:t>head</w:t>
+      </w:r>
+      <w:r>
+        <w:rPr>
+          <w:rStyle w:val="CODE"/>
+          <w:i/>
+          <w:vertAlign w:val="subscript"/>
+        </w:rPr>
+        <w:t>[</w:t>
+      </w:r>
+      <w:r>
+        <w:rPr>
+          <w:rStyle w:val="CODE"/>
+          <w:i/>
+          <w:vertAlign w:val="subscript"/>
+        </w:rPr>
+        <w:sym w:font="Symbol" w:char="F066"/>
+      </w:r>
+      <w:r>
+        <w:rPr>
+          <w:rStyle w:val="CODE"/>
+          <w:i/>
+          <w:vertAlign w:val="subscript"/>
+        </w:rPr>
+        <w:t>]</w:t>
+      </w:r>
+      <w:r>
+        <w:rPr>
+          <w:rStyle w:val="CODE"/>
+          <w:i/>
+        </w:rPr>
+        <w:t xml:space="preserve"> precond</w:t>
+      </w:r>
+      <w:r>
+        <w:rPr>
+          <w:rStyle w:val="CODE"/>
+          <w:i/>
+          <w:vertAlign w:val="subscript"/>
+        </w:rPr>
+        <w:t>[</w:t>
+      </w:r>
+      <w:r>
+        <w:rPr>
+          <w:rStyle w:val="CODE"/>
+          <w:i/>
+          <w:vertAlign w:val="subscript"/>
+        </w:rPr>
+        <w:sym w:font="Symbol" w:char="F066"/>
+      </w:r>
+      <w:r>
+        <w:rPr>
+          <w:rStyle w:val="CODE"/>
+          <w:i/>
+          <w:vertAlign w:val="subscript"/>
+        </w:rPr>
+        <w:t>]</w:t>
+      </w:r>
+      <w:r>
+        <w:rPr>
+          <w:rStyle w:val="CODE"/>
+          <w:i/>
+        </w:rPr>
+        <w:t xml:space="preserve"> body</w:t>
+      </w:r>
+      <w:r>
+        <w:rPr>
+          <w:rStyle w:val="CODE"/>
+          <w:i/>
+          <w:vertAlign w:val="subscript"/>
+        </w:rPr>
+        <w:t>[</w:t>
+      </w:r>
+      <w:r>
+        <w:rPr>
+          <w:rStyle w:val="CODE"/>
+          <w:i/>
+          <w:vertAlign w:val="subscript"/>
+        </w:rPr>
+        <w:sym w:font="Symbol" w:char="F066"/>
+      </w:r>
+      <w:r>
+        <w:rPr>
+          <w:rStyle w:val="CODE"/>
+          <w:i/>
+          <w:vertAlign w:val="subscript"/>
+        </w:rPr>
+        <w:t>]</w:t>
+      </w:r>
+      <w:r>
+        <w:rPr>
+          <w:rStyle w:val="CODE"/>
+        </w:rPr>
+        <w:t>)</w:t>
+      </w:r>
+    </w:p>
+    <w:p>
+      <w:r>
+        <w:t xml:space="preserve">As in normal </w:t>
+      </w:r>
+      <w:r>
+        <w:t xml:space="preserve">SHOP2 </w:t>
+      </w:r>
+      <w:r>
+        <w:t>methods (see</w:t>
+      </w:r>
+      <w:r>
+        <w:t xml:space="preserve"> Section</w:t>
+      </w:r>
+      <w:r>
+        <w:t xml:space="preserve"> </w:t>
+      </w:r>
+      <w:r>
+        <w:fldChar w:fldCharType="begin"/>
+      </w:r>
+      <w:r>
+        <w:instrText xml:space="preserve"> REF _Ref501697650 \r \h </w:instrText>
+      </w:r>
+      <w:r>
+        <w:fldChar w:fldCharType="separate"/>
+      </w:r>
+      <w:r>
+        <w:t>4.11</w:t>
+      </w:r>
+      <w:r>
+        <w:fldChar w:fldCharType="end"/>
+      </w:r>
+      <w:r>
+        <w:t>)</w:t>
+      </w:r>
+      <w:r>
+        <w:t xml:space="preserve">, a PDDL Method’s head is a task.  We notate it here as  </w:t>
+      </w:r>
+      <w:r>
+        <w:rPr>
+          <w:rStyle w:val="CODE"/>
+          <w:i/>
+        </w:rPr>
+        <w:t>head</w:t>
+      </w:r>
+      <w:r>
+        <w:rPr>
+          <w:rStyle w:val="CODE"/>
+          <w:i/>
+          <w:vertAlign w:val="subscript"/>
+        </w:rPr>
+        <w:t>[</w:t>
+      </w:r>
+      <w:r>
+        <w:rPr>
+          <w:rStyle w:val="CODE"/>
+          <w:i/>
+          <w:vertAlign w:val="subscript"/>
+        </w:rPr>
+        <w:sym w:font="Symbol" w:char="F066"/>
+      </w:r>
+      <w:r>
+        <w:rPr>
+          <w:rStyle w:val="CODE"/>
+          <w:i/>
+          <w:vertAlign w:val="subscript"/>
+        </w:rPr>
+        <w:t>]</w:t>
+      </w:r>
+      <w:r>
+        <w:rPr>
+          <w:rStyle w:val="CODE"/>
+          <w:i/>
+        </w:rPr>
+        <w:t xml:space="preserve"> </w:t>
+      </w:r>
+      <w:r>
+        <w:t xml:space="preserve"> in order to indicate that some set of variables, </w:t>
+      </w:r>
+      <w:r>
+        <w:sym w:font="Symbol" w:char="F066"/>
+      </w:r>
+      <w:r>
+        <w:t xml:space="preserve">, may appear free in the head.  Similarly, we have </w:t>
+      </w:r>
+      <w:r>
+        <w:rPr>
+          <w:rStyle w:val="CODE"/>
+          <w:i/>
+        </w:rPr>
+        <w:t>precond</w:t>
+      </w:r>
+      <w:r>
+        <w:rPr>
+          <w:rStyle w:val="CODE"/>
+          <w:i/>
+          <w:vertAlign w:val="subscript"/>
+        </w:rPr>
+        <w:t>[</w:t>
+      </w:r>
+      <w:r>
+        <w:rPr>
+          <w:rStyle w:val="CODE"/>
+          <w:i/>
+          <w:vertAlign w:val="subscript"/>
+        </w:rPr>
+        <w:sym w:font="Symbol" w:char="F066"/>
+      </w:r>
+      <w:r>
+        <w:rPr>
+          <w:rStyle w:val="CODE"/>
+          <w:i/>
+          <w:vertAlign w:val="subscript"/>
+        </w:rPr>
+        <w:t>]</w:t>
+      </w:r>
+      <w:r>
+        <w:rPr>
+          <w:rStyle w:val="CODE"/>
+          <w:i/>
+        </w:rPr>
+        <w:t xml:space="preserve"> </w:t>
+      </w:r>
+      <w:r>
+        <w:t>and</w:t>
+      </w:r>
+      <w:r>
+        <w:rPr>
+          <w:rStyle w:val="CODE"/>
+        </w:rPr>
+        <w:t xml:space="preserve"> </w:t>
+      </w:r>
+      <w:r>
+        <w:rPr>
+          <w:rStyle w:val="CODE"/>
+          <w:i/>
+        </w:rPr>
+        <w:t>body</w:t>
+      </w:r>
+      <w:r>
+        <w:rPr>
+          <w:rStyle w:val="CODE"/>
+          <w:i/>
+          <w:vertAlign w:val="subscript"/>
+        </w:rPr>
+        <w:t>[</w:t>
+      </w:r>
+      <w:r>
+        <w:rPr>
+          <w:rStyle w:val="CODE"/>
+          <w:i/>
+          <w:vertAlign w:val="subscript"/>
+        </w:rPr>
+        <w:sym w:font="Symbol" w:char="F066"/>
+      </w:r>
+      <w:r>
+        <w:rPr>
+          <w:rStyle w:val="CODE"/>
+          <w:i/>
+          <w:vertAlign w:val="subscript"/>
+        </w:rPr>
+        <w:t>]</w:t>
+      </w:r>
+      <w:r>
+        <w:rPr>
+          <w:rStyle w:val="CODE"/>
+          <w:i/>
+          <w:vertAlign w:val="subscript"/>
+        </w:rPr>
+        <w:t xml:space="preserve"> </w:t>
+      </w:r>
+      <w:r>
+        <w:t xml:space="preserve">to indicate that </w:t>
+      </w:r>
+      <w:r>
+        <w:sym w:font="Symbol" w:char="F066"/>
+      </w:r>
+      <w:r>
+        <w:t xml:space="preserve"> may appear free in the preconditions and the body.  </w:t>
+      </w:r>
+      <w:r>
+        <w:t xml:space="preserve">A PDDL method’s preconditions must be an enhanced PDDL goal expression (see below).  A PDDL method’s body must be an ordered </w:t>
+      </w:r>
+      <w:r>
+        <w:t xml:space="preserve">task network.  In the interests of clean syntax, task network keywords </w:t>
+      </w:r>
+      <w:r>
+        <w:rPr>
+          <w:rStyle w:val="CODE"/>
+        </w:rPr>
+        <w:t>(:ordered</w:t>
+      </w:r>
+      <w:r>
+        <w:t xml:space="preserve"> and :</w:t>
+      </w:r>
+      <w:r>
+        <w:rPr>
+          <w:rStyle w:val="CODE"/>
+        </w:rPr>
+        <w:t>unordered</w:t>
+      </w:r>
+      <w:r>
+        <w:t xml:space="preserve">) are </w:t>
+      </w:r>
+      <w:r>
+        <w:rPr>
+          <w:i/>
+        </w:rPr>
+        <w:t xml:space="preserve">not </w:t>
+      </w:r>
+      <w:r>
+        <w:t>optional, and must be provided.  For the moment, only ordered task networks are supported; unordered task networks may be supported later.</w:t>
+      </w:r>
+    </w:p>
+    <w:p>
+      <w:r>
+        <w:t xml:space="preserve">Note that </w:t>
+      </w:r>
+      <w:r>
+        <w:t>provision for free variables</w:t>
+      </w:r>
+      <w:r>
+        <w:t xml:space="preserve"> does not relax the constraint that all operators must be ground when inserted into the plan.</w:t>
+      </w:r>
+      <w:r>
+        <w:t xml:space="preserve">  The intention is to allow the variables in </w:t>
+      </w:r>
+      <w:r>
+        <w:sym w:font="Symbol" w:char="F066"/>
+      </w:r>
+      <w:r>
+        <w:t xml:space="preserve"> to be bound by the preconditions. As in PDDL operators, only the variables in the head of a PDDL method are scoped over the preconditions and the body (in standard SHOP2 methods we have Prolog-style scoping where any free variable is implicitly scoped over the entire method).</w:t>
+      </w:r>
+    </w:p>
+    <w:p>
+      <w:r>
         <w:lastRenderedPageBreak/>
-        <w:t xml:space="preserve">PDDL action names are translated into names that SHOP will recognize as primitives (e.g., </w:t>
-      </w:r>
-      <w:r>
-        <w:rPr>
-          <w:rFonts w:ascii="Courier New" w:hAnsi="Courier New" w:cs="Courier New"/>
-        </w:rPr>
-        <w:t>move</w:t>
-      </w:r>
-      <w:r>
-        <w:t xml:space="preserve"> would become </w:t>
-      </w:r>
-      <w:r>
-        <w:rPr>
-          <w:rFonts w:ascii="Courier New" w:hAnsi="Courier New" w:cs="Courier New"/>
-        </w:rPr>
-        <w:t>!move</w:t>
-      </w:r>
-      <w:r>
-        <w:t>, and would have to be referenced that way in SHOP method definitions that use it)</w:t>
-      </w:r>
-      <w:r>
-        <w:t>.</w:t>
-      </w:r>
-    </w:p>
-    <w:p>
-      <w:r>
-        <w:t>You</w:t>
-      </w:r>
-      <w:r>
-        <w:t xml:space="preserve"> must splice the PDDL domain components into the SHOP domain definition.  </w:t>
-      </w:r>
-      <w:r>
-        <w:t>Typically, the best way to do this is to use an :include form (see ).</w:t>
-      </w:r>
-    </w:p>
-    <w:p>
-      <w:r>
-        <w:t>Fully ground STRIPS-sty</w:t>
-      </w:r>
-      <w:r>
-        <w:t>le domains – i.e., those where a set of STRIPS operators has been exploded into a large set of ground operators by some automated transformation -- will work very poorly</w:t>
-      </w:r>
-      <w:r>
-        <w:t>.</w:t>
-      </w:r>
-    </w:p>
-    <w:p>
-      <w:r>
-        <w:t>Note that the parsing of PDDL domains in SHOP is not strict.  This is intentional, because we don’t want to make it impossible to include SHOP constructs together with PDDL constructs.  However, there should probably be a “strict mode” that checks for true conformance with PDDL syntax.</w:t>
-      </w:r>
-    </w:p>
-    <w:p>
-      <w:pPr>
-        <w:pStyle w:val="Heading2"/>
-      </w:pPr>
-      <w:bookmarkStart w:id="76" w:name="_Toc501726629"/>
-      <w:r>
-        <w:t>PDDL Methods</w:t>
-      </w:r>
-      <w:bookmarkEnd w:id="76"/>
-    </w:p>
-    <w:p>
-      <w:r>
-        <w:t xml:space="preserve">In order to support replanning, we have developed “PDDL methods” that have more limited expressive power than normal SHOP2 methods, and that have clearer semantics.  This feature is </w:t>
-      </w:r>
-      <w:r>
-        <w:rPr>
-          <w:i/>
-        </w:rPr>
-        <w:t xml:space="preserve">experimental: </w:t>
-      </w:r>
-      <w:r>
-        <w:t>the syntax, semantics, and implementation are all likely to change.</w:t>
-      </w:r>
-    </w:p>
-    <w:p>
-      <w:r>
-        <w:t>PDDL method proposed syntax:</w:t>
-      </w:r>
-    </w:p>
-    <w:p>
-      <w:pPr>
-        <w:rPr>
-          <w:rStyle w:val="CODE"/>
-        </w:rPr>
-      </w:pPr>
-      <w:r>
-        <w:rPr>
-          <w:rStyle w:val="CODE"/>
-        </w:rPr>
-        <w:t xml:space="preserve">(:pddl-method </w:t>
-      </w:r>
-      <w:r>
-        <w:rPr>
-          <w:rStyle w:val="CODE"/>
-          <w:i/>
-        </w:rPr>
-        <w:t>head</w:t>
-      </w:r>
-      <w:r>
-        <w:rPr>
-          <w:rStyle w:val="CODE"/>
-          <w:i/>
-          <w:vertAlign w:val="subscript"/>
-        </w:rPr>
-        <w:t>[</w:t>
-      </w:r>
-      <w:r>
-        <w:rPr>
-          <w:rStyle w:val="CODE"/>
-          <w:i/>
-          <w:vertAlign w:val="subscript"/>
-        </w:rPr>
-        <w:sym w:font="Symbol" w:char="F066"/>
-      </w:r>
-      <w:r>
-        <w:rPr>
-          <w:rStyle w:val="CODE"/>
-          <w:i/>
-          <w:vertAlign w:val="subscript"/>
-        </w:rPr>
-        <w:t>]</w:t>
-      </w:r>
-      <w:r>
-        <w:rPr>
-          <w:rStyle w:val="CODE"/>
-          <w:i/>
-        </w:rPr>
-        <w:t xml:space="preserve"> precond</w:t>
-      </w:r>
-      <w:r>
-        <w:rPr>
-          <w:rStyle w:val="CODE"/>
-          <w:i/>
-          <w:vertAlign w:val="subscript"/>
-        </w:rPr>
-        <w:t>[</w:t>
-      </w:r>
-      <w:r>
-        <w:rPr>
-          <w:rStyle w:val="CODE"/>
-          <w:i/>
-          <w:vertAlign w:val="subscript"/>
-        </w:rPr>
-        <w:sym w:font="Symbol" w:char="F066"/>
-      </w:r>
-      <w:r>
-        <w:rPr>
-          <w:rStyle w:val="CODE"/>
-          <w:i/>
-          <w:vertAlign w:val="subscript"/>
-        </w:rPr>
-        <w:t>]</w:t>
-      </w:r>
-      <w:r>
-        <w:rPr>
-          <w:rStyle w:val="CODE"/>
-          <w:i/>
-        </w:rPr>
-        <w:t xml:space="preserve"> body</w:t>
-      </w:r>
-      <w:r>
-        <w:rPr>
-          <w:rStyle w:val="CODE"/>
-          <w:i/>
-          <w:vertAlign w:val="subscript"/>
-        </w:rPr>
-        <w:t>[</w:t>
-      </w:r>
-      <w:r>
-        <w:rPr>
-          <w:rStyle w:val="CODE"/>
-          <w:i/>
-          <w:vertAlign w:val="subscript"/>
-        </w:rPr>
-        <w:sym w:font="Symbol" w:char="F066"/>
-      </w:r>
-      <w:r>
-        <w:rPr>
-          <w:rStyle w:val="CODE"/>
-          <w:i/>
-          <w:vertAlign w:val="subscript"/>
-        </w:rPr>
-        <w:t>]</w:t>
-      </w:r>
-      <w:r>
-        <w:rPr>
-          <w:rStyle w:val="CODE"/>
-        </w:rPr>
-        <w:t>)</w:t>
-      </w:r>
-    </w:p>
-    <w:p>
-      <w:r>
-        <w:t xml:space="preserve">As in normal </w:t>
-      </w:r>
-      <w:r>
-        <w:t xml:space="preserve">SHOP2 </w:t>
-      </w:r>
-      <w:r>
-        <w:t>methods (see</w:t>
-      </w:r>
-      <w:r>
-        <w:t xml:space="preserve"> Section</w:t>
-      </w:r>
-      <w:r>
-        <w:t xml:space="preserve"> </w:t>
+        <w:t xml:space="preserve">Note also that PDDL methods do </w:t>
+      </w:r>
+      <w:r>
+        <w:rPr>
+          <w:i/>
+        </w:rPr>
+        <w:t xml:space="preserve">not </w:t>
+      </w:r>
+      <w:r>
+        <w:t xml:space="preserve">permit multiple precondition sets and task networks in a single PDDL method form, and so do </w:t>
+      </w:r>
+      <w:r>
+        <w:rPr>
+          <w:i/>
+        </w:rPr>
+        <w:t xml:space="preserve">not </w:t>
+      </w:r>
+      <w:r>
+        <w:t>support the if-then-else semantics of SHOP2 method forms.</w:t>
+      </w:r>
+      <w:r>
+        <w:t xml:space="preserve">  To get this kind of semantics in PDDL methods, the programmer must supply a set of methods with mutually-exclusive and exhaustive preconditions.</w:t>
+      </w:r>
+    </w:p>
+    <w:p>
+      <w:r>
+        <w:t xml:space="preserve">PDDL methods may only be used in domains that are a subclass of SIMPLE-PDDL-DOMAIN (see Section </w:t>
       </w:r>
       <w:r>
         <w:fldChar w:fldCharType="begin"/>
       </w:r>
       <w:r>
-        <w:instrText xml:space="preserve"> REF _Ref501697650 \r \h </w:instrText>
+        <w:instrText xml:space="preserve"> REF _Ref501715015 \r \h </w:instrText>
       </w:r>
       <w:r>
         <w:fldChar w:fldCharType="separate"/>
       </w:r>
       <w:r>
-        <w:t>4.11</w:t>
+        <w:t>8.1.2</w:t>
       </w:r>
       <w:r>
         <w:fldChar w:fldCharType="end"/>
       </w:r>
       <w:r>
-        <w:t>)</w:t>
-      </w:r>
-      <w:r>
-        <w:t xml:space="preserve">, a PDDL Method’s head is a task.  We notate it here as  </w:t>
-      </w:r>
-      <w:r>
-        <w:rPr>
-          <w:rStyle w:val="CODE"/>
-          <w:i/>
-        </w:rPr>
-        <w:t>head</w:t>
-      </w:r>
-      <w:r>
-        <w:rPr>
-          <w:rStyle w:val="CODE"/>
-          <w:i/>
-          <w:vertAlign w:val="subscript"/>
-        </w:rPr>
-        <w:t>[</w:t>
-      </w:r>
-      <w:r>
-        <w:rPr>
-          <w:rStyle w:val="CODE"/>
-          <w:i/>
-          <w:vertAlign w:val="subscript"/>
-        </w:rPr>
-        <w:sym w:font="Symbol" w:char="F066"/>
-      </w:r>
-      <w:r>
-        <w:rPr>
-          <w:rStyle w:val="CODE"/>
-          <w:i/>
-          <w:vertAlign w:val="subscript"/>
-        </w:rPr>
-        <w:t>]</w:t>
-      </w:r>
-      <w:r>
-        <w:rPr>
-          <w:rStyle w:val="CODE"/>
-          <w:i/>
-        </w:rPr>
-        <w:t xml:space="preserve"> </w:t>
-      </w:r>
-      <w:r>
-        <w:t xml:space="preserve"> in order to indicate that some set of variables, </w:t>
-      </w:r>
-      <w:r>
-        <w:sym w:font="Symbol" w:char="F066"/>
-      </w:r>
-      <w:r>
-        <w:t xml:space="preserve">, may appear free in the head.  Similarly, we have </w:t>
-      </w:r>
-      <w:r>
-        <w:rPr>
-          <w:rStyle w:val="CODE"/>
-          <w:i/>
-        </w:rPr>
-        <w:t>precond</w:t>
-      </w:r>
-      <w:r>
-        <w:rPr>
-          <w:rStyle w:val="CODE"/>
-          <w:i/>
-          <w:vertAlign w:val="subscript"/>
-        </w:rPr>
-        <w:t>[</w:t>
-      </w:r>
-      <w:r>
-        <w:rPr>
-          <w:rStyle w:val="CODE"/>
-          <w:i/>
-          <w:vertAlign w:val="subscript"/>
-        </w:rPr>
-        <w:sym w:font="Symbol" w:char="F066"/>
-      </w:r>
-      <w:r>
-        <w:rPr>
-          <w:rStyle w:val="CODE"/>
-          <w:i/>
-          <w:vertAlign w:val="subscript"/>
-        </w:rPr>
-        <w:t>]</w:t>
-      </w:r>
-      <w:r>
-        <w:rPr>
-          <w:rStyle w:val="CODE"/>
-          <w:i/>
-        </w:rPr>
-        <w:t xml:space="preserve"> </w:t>
-      </w:r>
-      <w:r>
-        <w:t>and</w:t>
-      </w:r>
-      <w:r>
-        <w:rPr>
-          <w:rStyle w:val="CODE"/>
-        </w:rPr>
-        <w:t xml:space="preserve"> </w:t>
-      </w:r>
-      <w:r>
-        <w:rPr>
-          <w:rStyle w:val="CODE"/>
-          <w:i/>
-        </w:rPr>
-        <w:t>body</w:t>
-      </w:r>
-      <w:r>
-        <w:rPr>
-          <w:rStyle w:val="CODE"/>
-          <w:i/>
-          <w:vertAlign w:val="subscript"/>
-        </w:rPr>
-        <w:t>[</w:t>
-      </w:r>
-      <w:r>
-        <w:rPr>
-          <w:rStyle w:val="CODE"/>
-          <w:i/>
-          <w:vertAlign w:val="subscript"/>
-        </w:rPr>
-        <w:sym w:font="Symbol" w:char="F066"/>
-      </w:r>
-      <w:r>
-        <w:rPr>
-          <w:rStyle w:val="CODE"/>
-          <w:i/>
-          <w:vertAlign w:val="subscript"/>
-        </w:rPr>
-        <w:t>]</w:t>
-      </w:r>
-      <w:r>
-        <w:rPr>
-          <w:rStyle w:val="CODE"/>
-          <w:i/>
-          <w:vertAlign w:val="subscript"/>
-        </w:rPr>
-        <w:t xml:space="preserve"> </w:t>
-      </w:r>
-      <w:r>
-        <w:t xml:space="preserve">to indicate that </w:t>
-      </w:r>
-      <w:r>
-        <w:sym w:font="Symbol" w:char="F066"/>
-      </w:r>
-      <w:r>
-        <w:t xml:space="preserve"> may appear free in the preconditions and the body.  </w:t>
-      </w:r>
-      <w:r>
-        <w:t xml:space="preserve">A PDDL method’s preconditions must be an enhanced PDDL goal expression (see below).  A PDDL method’s body must be an ordered </w:t>
-      </w:r>
-      <w:r>
-        <w:t xml:space="preserve">task network.  In the interests of clean syntax, task network keywords </w:t>
-      </w:r>
-      <w:r>
-        <w:rPr>
-          <w:rStyle w:val="CODE"/>
-        </w:rPr>
-        <w:t>(:ordered</w:t>
-      </w:r>
-      <w:r>
-        <w:t xml:space="preserve"> and :</w:t>
-      </w:r>
-      <w:r>
-        <w:rPr>
-          <w:rStyle w:val="CODE"/>
-        </w:rPr>
-        <w:t>unordered</w:t>
-      </w:r>
-      <w:r>
-        <w:t xml:space="preserve">) are </w:t>
-      </w:r>
-      <w:r>
-        <w:rPr>
-          <w:i/>
-        </w:rPr>
-        <w:t xml:space="preserve">not </w:t>
-      </w:r>
-      <w:r>
-        <w:t>optional, and must be provided.  For the moment, only ordered task networks are supported; unordered task networks may be supported later.</w:t>
-      </w:r>
-    </w:p>
-    <w:p>
-      <w:r>
-        <w:t xml:space="preserve">Note that </w:t>
-      </w:r>
-      <w:r>
-        <w:t>provision for free variables</w:t>
-      </w:r>
-      <w:r>
-        <w:t xml:space="preserve"> does not relax the constraint that all operators must be ground when inserted into the plan.</w:t>
-      </w:r>
-      <w:r>
-        <w:t xml:space="preserve">  The intention is to allow the variables in </w:t>
-      </w:r>
-      <w:r>
-        <w:sym w:font="Symbol" w:char="F066"/>
-      </w:r>
-      <w:r>
-        <w:t xml:space="preserve"> to be bound by the preconditions. As in PDDL operators, only the variables in the head of a PDDL method are scoped over the preconditions and the body (in standard SHOP2 methods we have Prolog-style scoping where any free variable is implicitly scoped over the entire method).</w:t>
-      </w:r>
-    </w:p>
-    <w:p>
-      <w:r>
-        <w:t xml:space="preserve">Note also that PDDL methods do </w:t>
-      </w:r>
-      <w:r>
-        <w:rPr>
-          <w:i/>
-        </w:rPr>
-        <w:t xml:space="preserve">not </w:t>
-      </w:r>
-      <w:r>
-        <w:t xml:space="preserve">permit multiple precondition sets and task networks in a single PDDL method form, and so do </w:t>
-      </w:r>
-      <w:r>
-        <w:rPr>
-          <w:i/>
-        </w:rPr>
-        <w:t xml:space="preserve">not </w:t>
-      </w:r>
-      <w:r>
-        <w:t>support the if-then-else semantics of SHOP2 method forms.</w:t>
-      </w:r>
-      <w:r>
-        <w:t xml:space="preserve">  To get this kind of semantics in PDDL methods, the programmer must supply a set of methods with mutually-exclusive and exhaustive preconditions.</w:t>
-      </w:r>
-    </w:p>
-    <w:p>
-      <w:r>
-        <w:t xml:space="preserve">PDDL methods may only be used in domains that are a subclass of SIMPLE-PDDL-DOMAIN (see Section </w:t>
-      </w:r>
-      <w:r>
-        <w:fldChar w:fldCharType="begin"/>
-      </w:r>
-      <w:r>
-        <w:instrText xml:space="preserve"> REF _Ref501715015 \r \h </w:instrText>
-      </w:r>
-      <w:r>
-        <w:fldChar w:fldCharType="separate"/>
-      </w:r>
-      <w:r>
-        <w:t>8.1.2</w:t>
-      </w:r>
-      <w:r>
-        <w:fldChar w:fldCharType="end"/>
-      </w:r>
-      <w:r>
         <w:t>).</w:t>
       </w:r>
     </w:p>
@@ -38185,11 +38332,11 @@
       <w:pPr>
         <w:pStyle w:val="Heading3"/>
       </w:pPr>
-      <w:bookmarkStart w:id="77" w:name="_Toc501726630"/>
+      <w:bookmarkStart w:id="78" w:name="_Toc501726630"/>
       <w:r>
         <w:t>Enhanced Preconditions</w:t>
       </w:r>
-      <w:bookmarkEnd w:id="77"/>
+      <w:bookmarkEnd w:id="78"/>
     </w:p>
     <w:p>
       <w:r>
@@ -38254,7 +38401,6 @@
         <w:rPr>
           <w:rStyle w:val="CODE"/>
         </w:rPr>
-        <w:lastRenderedPageBreak/>
         <w:t xml:space="preserve">           </w:t>
       </w:r>
       <w:r>
@@ -38363,13 +38509,13 @@
       <w:pPr>
         <w:pStyle w:val="Heading3"/>
       </w:pPr>
-      <w:bookmarkStart w:id="78" w:name="_Ref501715015"/>
-      <w:bookmarkStart w:id="79" w:name="_Toc501726631"/>
+      <w:bookmarkStart w:id="79" w:name="_Ref501715015"/>
+      <w:bookmarkStart w:id="80" w:name="_Toc501726631"/>
       <w:r>
         <w:t>PDDL Domain Classes</w:t>
       </w:r>
-      <w:bookmarkEnd w:id="78"/>
       <w:bookmarkEnd w:id="79"/>
+      <w:bookmarkEnd w:id="80"/>
     </w:p>
     <w:p>
       <w:r>
@@ -38681,11 +38827,11 @@
         </w:tabs>
         <w:spacing w:before="120"/>
       </w:pPr>
-      <w:bookmarkStart w:id="80" w:name="_Toc501726632"/>
+      <w:bookmarkStart w:id="81" w:name="_Toc501726632"/>
       <w:r>
         <w:t>Differences between SHOP 1.x and SHOP2</w:t>
       </w:r>
-      <w:bookmarkEnd w:id="80"/>
+      <w:bookmarkEnd w:id="81"/>
     </w:p>
     <w:p>
       <w:r>
@@ -38703,6 +38849,7 @@
           <w:b/>
           <w:i/>
         </w:rPr>
+        <w:lastRenderedPageBreak/>
         <w:t xml:space="preserve">Note: </w:t>
       </w:r>
       <w:r>
@@ -38757,11 +38904,11 @@
         </w:tabs>
         <w:spacing w:before="120"/>
       </w:pPr>
-      <w:bookmarkStart w:id="81" w:name="_Toc501726633"/>
+      <w:bookmarkStart w:id="82" w:name="_Toc501726633"/>
       <w:r>
         <w:t>SHOP 1.x Syntax Comparison</w:t>
       </w:r>
-      <w:bookmarkEnd w:id="81"/>
+      <w:bookmarkEnd w:id="82"/>
     </w:p>
     <w:p>
       <w:pPr>
@@ -38915,7 +39062,6 @@
                 <w:rFonts w:ascii="Verdana" w:hAnsi="Verdana"/>
                 <w:sz w:val="18"/>
               </w:rPr>
-              <w:lastRenderedPageBreak/>
               <w:t xml:space="preserve">               ((have-cash ?m)</w:t>
             </w:r>
           </w:p>
@@ -39607,6 +39753,7 @@
                 <w:rFonts w:ascii="Verdana" w:hAnsi="Verdana"/>
                 <w:sz w:val="18"/>
               </w:rPr>
+              <w:lastRenderedPageBreak/>
               <w:t xml:space="preserve">           ((have-cash ?new)))</w:t>
             </w:r>
           </w:p>
@@ -39771,7 +39918,6 @@
                 <w:rFonts w:ascii="Verdana" w:hAnsi="Verdana"/>
                 <w:sz w:val="18"/>
               </w:rPr>
-              <w:lastRenderedPageBreak/>
               <w:t xml:space="preserve">             ((have-cash ?m)</w:t>
             </w:r>
           </w:p>
@@ -40410,6 +40556,7 @@
                 <w:sz w:val="18"/>
                 <w:lang w:val="da-DK"/>
               </w:rPr>
+              <w:lastRenderedPageBreak/>
               <w:t xml:space="preserve">    </w:t>
             </w:r>
           </w:p>
@@ -40690,7 +40837,6 @@
                 <w:rFonts w:ascii="Verdana" w:hAnsi="Verdana"/>
                 <w:sz w:val="18"/>
               </w:rPr>
-              <w:lastRenderedPageBreak/>
               <w:t xml:space="preserve">    (at-taxi-stand taxi1 downtown)</w:t>
             </w:r>
           </w:p>
@@ -40955,7 +41101,6 @@
                 <w:rFonts w:ascii="Verdana" w:hAnsi="Verdana"/>
                 <w:sz w:val="18"/>
               </w:rPr>
-              <w:lastRenderedPageBreak/>
               <w:t xml:space="preserve">   (at-taxi-stand taxi1 downtown)</w:t>
             </w:r>
           </w:p>
@@ -41124,7 +41269,6 @@
                 <w:rFonts w:ascii="Verdana" w:hAnsi="Verdana"/>
                 <w:sz w:val="18"/>
               </w:rPr>
-              <w:lastRenderedPageBreak/>
               <w:t>(make-problem-set 'travel</w:t>
             </w:r>
           </w:p>
@@ -41539,6 +41683,7 @@
         </w:rPr>
       </w:pPr>
       <w:r>
+        <w:lastRenderedPageBreak/>
         <w:t xml:space="preserve"> </w:t>
       </w:r>
       <w:r>
@@ -41675,12 +41820,11 @@
         </w:tabs>
         <w:spacing w:before="120"/>
       </w:pPr>
-      <w:bookmarkStart w:id="82" w:name="_Toc501726634"/>
-      <w:r>
-        <w:lastRenderedPageBreak/>
+      <w:bookmarkStart w:id="83" w:name="_Toc501726634"/>
+      <w:r>
         <w:t>SHOP 1.x Functionality Comparison</w:t>
       </w:r>
-      <w:bookmarkEnd w:id="82"/>
+      <w:bookmarkEnd w:id="83"/>
     </w:p>
     <w:p>
       <w:r>
@@ -41907,11 +42051,11 @@
         </w:tabs>
         <w:spacing w:before="120"/>
       </w:pPr>
-      <w:bookmarkStart w:id="83" w:name="_Toc501726635"/>
+      <w:bookmarkStart w:id="84" w:name="_Toc501726635"/>
       <w:r>
         <w:t>General Notes on SHOP2</w:t>
       </w:r>
-      <w:bookmarkEnd w:id="83"/>
+      <w:bookmarkEnd w:id="84"/>
     </w:p>
     <w:p>
       <w:pPr>
@@ -42106,6 +42250,7 @@
         <w:rPr>
           <w:rStyle w:val="HTMLTypewriter"/>
         </w:rPr>
+        <w:lastRenderedPageBreak/>
         <w:t xml:space="preserve">                </w:t>
       </w:r>
       <w:r>
@@ -42570,11 +42715,11 @@
           <w:tab w:val="left" w:pos="432"/>
         </w:tabs>
       </w:pPr>
-      <w:bookmarkStart w:id="84" w:name="_Toc501726636"/>
+      <w:bookmarkStart w:id="85" w:name="_Toc501726636"/>
       <w:r>
         <w:t>Acknowledgments</w:t>
       </w:r>
-      <w:bookmarkEnd w:id="84"/>
+      <w:bookmarkEnd w:id="85"/>
     </w:p>
     <w:p>
       <w:r>
@@ -42587,7 +42732,11 @@
         <w:t>Air Force Research Laboratory</w:t>
       </w:r>
       <w:r>
-        <w:t xml:space="preserve"> F30602-99-1-0013 and F30602-00-2-0505, Army Research Laboratory DAAL01-97-K0135, </w:t>
+        <w:t xml:space="preserve"> F30602-99-1-0013 and </w:t>
+      </w:r>
+      <w:r>
+        <w:lastRenderedPageBreak/>
+        <w:t xml:space="preserve">F30602-00-2-0505, Army Research Laboratory DAAL01-97-K0135, </w:t>
       </w:r>
       <w:r>
         <w:rPr>
@@ -42668,12 +42817,11 @@
           <w:tab w:val="left" w:pos="432"/>
         </w:tabs>
       </w:pPr>
-      <w:bookmarkStart w:id="85" w:name="_Toc501726637"/>
-      <w:r>
-        <w:lastRenderedPageBreak/>
+      <w:bookmarkStart w:id="86" w:name="_Toc501726637"/>
+      <w:r>
         <w:t>References</w:t>
       </w:r>
-      <w:bookmarkEnd w:id="85"/>
+      <w:bookmarkEnd w:id="86"/>
     </w:p>
     <w:p>
       <w:pPr>
@@ -47490,7 +47638,7 @@
 </file>
 
 <file path=customXml/itemProps1.xml><?xml version="1.0" encoding="utf-8"?>
-<ds:datastoreItem xmlns:ds="http://schemas.openxmlformats.org/officeDocument/2006/customXml" ds:itemID="{06961412-5691-8342-8D84-C58EAF3F8D4F}">
+<ds:datastoreItem xmlns:ds="http://schemas.openxmlformats.org/officeDocument/2006/customXml" ds:itemID="{8287D0B7-C985-D449-A96B-A67BD4BCEF82}">
   <ds:schemaRefs>
     <ds:schemaRef ds:uri="http://schemas.openxmlformats.org/officeDocument/2006/bibliography"/>
   </ds:schemaRefs>

</xml_diff>